<commit_message>
Objetos mod 4 incl
</commit_message>
<xml_diff>
--- a/Resumen Paradigma Objetos - Modulos.docx
+++ b/Resumen Paradigma Objetos - Modulos.docx
@@ -1,701 +1,1102 @@
 
 <file path=word/document.xml><?xml version="1.0" encoding="utf-8"?>
-<w:document xmlns:wpc="http://schemas.microsoft.com/office/word/2010/wordprocessingCanvas" xmlns:cx="http://schemas.microsoft.com/office/drawing/2014/chartex" xmlns:cx1="http://schemas.microsoft.com/office/drawing/2015/9/8/chartex" xmlns:cx2="http://schemas.microsoft.com/office/drawing/2015/10/21/chartex" xmlns:cx3="http://schemas.microsoft.com/office/drawing/2016/5/9/chartex" xmlns:cx4="http://schemas.microsoft.com/office/drawing/2016/5/10/chartex" xmlns:cx5="http://schemas.microsoft.com/office/drawing/2016/5/11/chartex" xmlns:cx6="http://schemas.microsoft.com/office/drawing/2016/5/12/chartex" xmlns:cx7="http://schemas.microsoft.com/office/drawing/2016/5/13/chartex" xmlns:cx8="http://schemas.microsoft.com/office/drawing/2016/5/14/chartex" xmlns:mc="http://schemas.openxmlformats.org/markup-compatibility/2006" xmlns:aink="http://schemas.microsoft.com/office/drawing/2016/ink" xmlns:am3d="http://schemas.microsoft.com/office/drawing/2017/model3d" xmlns:o="urn:schemas-microsoft-com:office:office" xmlns:r="http://schemas.openxmlformats.org/officeDocument/2006/relationships" xmlns:m="http://schemas.openxmlformats.org/officeDocument/2006/math" xmlns:v="urn:schemas-microsoft-com:vml" xmlns:wp14="http://schemas.microsoft.com/office/word/2010/wordprocessingDrawing" xmlns:wp="http://schemas.openxmlformats.org/drawingml/2006/wordprocessingDrawing" xmlns:w10="urn:schemas-microsoft-com:office:word" xmlns:w="http://schemas.openxmlformats.org/wordprocessingml/2006/main" xmlns:w14="http://schemas.microsoft.com/office/word/2010/wordml" xmlns:w15="http://schemas.microsoft.com/office/word/2012/wordml" xmlns:w16cid="http://schemas.microsoft.com/office/word/2016/wordml/cid" xmlns:w16se="http://schemas.microsoft.com/office/word/2015/wordml/symex" xmlns:wpg="http://schemas.microsoft.com/office/word/2010/wordprocessingGroup" xmlns:wpi="http://schemas.microsoft.com/office/word/2010/wordprocessingInk" xmlns:wne="http://schemas.microsoft.com/office/word/2006/wordml" xmlns:wps="http://schemas.microsoft.com/office/word/2010/wordprocessingShape" mc:Ignorable="w14 w15 w16se w16cid wp14">
+<w:document xmlns:wpc="http://schemas.microsoft.com/office/word/2010/wordprocessingCanvas" xmlns:cx="http://schemas.microsoft.com/office/drawing/2014/chartex" xmlns:cx1="http://schemas.microsoft.com/office/drawing/2015/9/8/chartex" xmlns:mc="http://schemas.openxmlformats.org/markup-compatibility/2006" xmlns:o="urn:schemas-microsoft-com:office:office" xmlns:r="http://schemas.openxmlformats.org/officeDocument/2006/relationships" xmlns:m="http://schemas.openxmlformats.org/officeDocument/2006/math" xmlns:v="urn:schemas-microsoft-com:vml" xmlns:wp14="http://schemas.microsoft.com/office/word/2010/wordprocessingDrawing" xmlns:wp="http://schemas.openxmlformats.org/drawingml/2006/wordprocessingDrawing" xmlns:w10="urn:schemas-microsoft-com:office:word" xmlns:w="http://schemas.openxmlformats.org/wordprocessingml/2006/main" xmlns:w14="http://schemas.microsoft.com/office/word/2010/wordml" xmlns:w15="http://schemas.microsoft.com/office/word/2012/wordml" xmlns:w16se="http://schemas.microsoft.com/office/word/2015/wordml/symex" xmlns:wpg="http://schemas.microsoft.com/office/word/2010/wordprocessingGroup" xmlns:wpi="http://schemas.microsoft.com/office/word/2010/wordprocessingInk" xmlns:wne="http://schemas.microsoft.com/office/word/2006/wordml" xmlns:wps="http://schemas.microsoft.com/office/word/2010/wordprocessingShape" mc:Ignorable="w14 w15 w16se wp14">
   <w:body>
     <w:p>
-      <w:r>
-        <w:t xml:space="preserve">1 </w:t>
-      </w:r>
+      <w:pPr>
+        <w:pStyle w:val="Ttulo1"/>
+      </w:pPr>
+      <w:r>
+        <w:t>Paradigmas de Objetos</w:t>
+      </w:r>
+    </w:p>
+    <w:p>
+      <w:r>
+        <w:t xml:space="preserve">La principal abstracción de nuestro nuevo paradigma son los objetos, que representan distintos tipos de entidades. </w:t>
+      </w:r>
+    </w:p>
+    <w:p>
+      <w:r>
+        <w:t>Un objeto e</w:t>
+      </w:r>
+      <w:r>
+        <w:t xml:space="preserve">s algo que puedo representar a través de una idea, un concepto. Tiene entidad. </w:t>
+      </w:r>
+    </w:p>
+    <w:p>
+      <w:r>
+        <w:t>U</w:t>
+      </w:r>
+      <w:r>
+        <w:t>n sistema en el paradigma orientado a objetos</w:t>
+      </w:r>
+      <w:r>
+        <w:t xml:space="preserve"> es</w:t>
+      </w:r>
+      <w:r>
+        <w:t>: “Un sistema es un conjunto de objetos que se envían mensajes para alcanzar un determinado objetivo”</w:t>
+      </w:r>
+    </w:p>
+    <w:p>
+      <w:r>
+        <w:t xml:space="preserve"> ¿Cuál era la definición de sistema según la Teoría General de Sistemas? “Conjunto de partes que se relacionan para un objetivo común” Bueno, al menos sabemos que vamos con una definición congruente... </w:t>
+      </w:r>
+    </w:p>
+    <w:p>
+      <w:pPr>
+        <w:pStyle w:val="Ttulo2"/>
+      </w:pPr>
+      <w:r>
+        <w:t>Mensaje</w:t>
+      </w:r>
+    </w:p>
+    <w:p>
+      <w:pPr>
+        <w:pStyle w:val="Sinespaciado"/>
+      </w:pPr>
+      <w:r>
+        <w:t xml:space="preserve">¿Cómo interactúan los objetos entre sí? A través de los mensajes. ¿Cómo envío un mensaje a otro objeto? </w:t>
+      </w:r>
+    </w:p>
+    <w:p>
+      <w:pPr>
+        <w:pStyle w:val="Prrafodelista"/>
+        <w:numPr>
+          <w:ilvl w:val="0"/>
+          <w:numId w:val="20"/>
+        </w:numPr>
+      </w:pPr>
+      <w:r>
+        <w:t>primero lo tengo que conocer (más adelante veremos cómo)</w:t>
+      </w:r>
+    </w:p>
+    <w:p>
+      <w:pPr>
+        <w:pStyle w:val="Prrafodelista"/>
+        <w:numPr>
+          <w:ilvl w:val="0"/>
+          <w:numId w:val="20"/>
+        </w:numPr>
+      </w:pPr>
+      <w:r>
+        <w:t>cuando lo conozco, sé qué mensajes le puedo mandar</w:t>
+      </w:r>
+    </w:p>
+    <w:p>
+      <w:pPr>
+        <w:pStyle w:val="Prrafodelista"/>
+        <w:numPr>
+          <w:ilvl w:val="0"/>
+          <w:numId w:val="20"/>
+        </w:numPr>
+      </w:pPr>
+      <w:r>
+        <w:t>¿se cómo lo hace? no, no quiero saberlo, porque saberlo me ata a él (en términos de diseño decimos “me acopla”) y si yo asumo ciertas cosas en base a cómo lo hace, eso aumenta la posibilidad de tener que modificar cosas si el objeto al que le mando el mensaje cambia.</w:t>
+      </w:r>
+    </w:p>
+    <w:p>
+      <w:pPr>
+        <w:pStyle w:val="Ttulo2"/>
+      </w:pPr>
+      <w:r>
+        <w:t>Ambiente</w:t>
+      </w:r>
+    </w:p>
+    <w:p>
+      <w:pPr>
+        <w:pStyle w:val="Sinespaciado"/>
+      </w:pPr>
+      <w:r>
+        <w:t>La palabra ambiente es conocida en otras tecnologías como</w:t>
+      </w:r>
+    </w:p>
+    <w:p>
+      <w:pPr>
+        <w:pStyle w:val="Sinespaciado"/>
+        <w:numPr>
+          <w:ilvl w:val="0"/>
+          <w:numId w:val="21"/>
+        </w:numPr>
+      </w:pPr>
+      <w:r>
+        <w:t xml:space="preserve">imagen, en </w:t>
+      </w:r>
+      <w:proofErr w:type="spellStart"/>
+      <w:r>
+        <w:t>Smalltalk</w:t>
+      </w:r>
+      <w:proofErr w:type="spellEnd"/>
+    </w:p>
+    <w:p>
+      <w:pPr>
+        <w:pStyle w:val="Sinespaciado"/>
+        <w:numPr>
+          <w:ilvl w:val="0"/>
+          <w:numId w:val="21"/>
+        </w:numPr>
+      </w:pPr>
+      <w:r>
+        <w:t>virtual machine, para Java y otras tecnologías similares</w:t>
+      </w:r>
+    </w:p>
+    <w:p>
+      <w:pPr>
+        <w:pStyle w:val="Ttulo2"/>
+      </w:pPr>
+      <w:r>
+        <w:t>Mensaje y método</w:t>
+      </w:r>
+    </w:p>
+    <w:p>
+      <w:r>
+        <w:t>Mensaje es lo que el objeto emisor le envía como orden al receptor. El emisor no se entera de cómo se resuelve el mensaje, sólo lo pide (el qué y no el cómo, ¿a qué suena eso?). El receptor recibe el mensaje y se ejecuta un método (porción de código).</w:t>
+      </w:r>
+    </w:p>
+    <w:p>
+      <w:pPr>
+        <w:pStyle w:val="Ttulo3"/>
+      </w:pPr>
+      <w:r>
+        <w:t>Method lookup</w:t>
+      </w:r>
+    </w:p>
+    <w:p>
+      <w:r>
+        <w:t>La estrategia que utilizan los lenguajes para resolver dónde está el código de un método al enviar un mensaje recibe el nombre de method lookup. En nuestro primer caso (el más simple) el código a ejecutar de un mensaje se busca en un método del objeto receptor de dicho mensaje.</w:t>
+      </w:r>
+    </w:p>
+    <w:p>
+      <w:pPr>
+        <w:pStyle w:val="Ttulo1"/>
+      </w:pPr>
+      <w:r>
+        <w:t xml:space="preserve">Breve introducción a </w:t>
+      </w:r>
+      <w:proofErr w:type="spellStart"/>
+      <w:r>
+        <w:t>Wollok</w:t>
+      </w:r>
+      <w:proofErr w:type="spellEnd"/>
+    </w:p>
+    <w:p>
+      <w:proofErr w:type="spellStart"/>
+      <w:r>
+        <w:t>Wollok</w:t>
+      </w:r>
+      <w:proofErr w:type="spellEnd"/>
+      <w:r>
+        <w:t xml:space="preserve"> es un lenguaje de programación con fines didácticos </w:t>
+      </w:r>
+    </w:p>
+    <w:p>
+      <w:pPr>
+        <w:pStyle w:val="Prrafodelista"/>
+        <w:numPr>
+          <w:ilvl w:val="0"/>
+          <w:numId w:val="22"/>
+        </w:numPr>
+      </w:pPr>
+      <w:r>
+        <w:t>no obliga al desarrollador a definir tipos para los objetos</w:t>
+      </w:r>
+    </w:p>
+    <w:p>
+      <w:pPr>
+        <w:pStyle w:val="Prrafodelista"/>
+        <w:numPr>
+          <w:ilvl w:val="0"/>
+          <w:numId w:val="22"/>
+        </w:numPr>
+      </w:pPr>
+      <w:r>
+        <w:t>es interpretado</w:t>
+      </w:r>
+    </w:p>
+    <w:p>
+      <w:pPr>
+        <w:pStyle w:val="Prrafodelista"/>
+        <w:numPr>
+          <w:ilvl w:val="0"/>
+          <w:numId w:val="22"/>
+        </w:numPr>
+      </w:pPr>
+      <w:r>
+        <w:t xml:space="preserve">no </w:t>
+      </w:r>
+      <w:r>
+        <w:t>necesitas</w:t>
+      </w:r>
+      <w:r>
+        <w:t xml:space="preserve"> tener un programa editor de texto y una línea de comando para correr los programas/</w:t>
+      </w:r>
+      <w:proofErr w:type="spellStart"/>
       <w:proofErr w:type="gramStart"/>
       <w:r>
-        <w:t>Objeto</w:t>
-      </w:r>
+        <w:t>tests</w:t>
+      </w:r>
+      <w:proofErr w:type="spellEnd"/>
       <w:proofErr w:type="gramEnd"/>
-    </w:p>
-    <w:p>
-      <w:r>
-        <w:t xml:space="preserve">La principal abstracción de nuestro nuevo paradigma son los objetos, que representan distintos tipos de entidades. </w:t>
-      </w:r>
-    </w:p>
-    <w:p>
-      <w:r>
-        <w:t xml:space="preserve">1.1 ¿Qué es un objeto? </w:t>
-      </w:r>
-    </w:p>
-    <w:p>
-      <w:r>
-        <w:t>Es algo que puedo rep</w:t>
-      </w:r>
+      <w:r>
+        <w:t xml:space="preserve"> sino que provee un entorno integrado de desarrollo o IDE donde trabajar.</w:t>
+      </w:r>
+    </w:p>
+    <w:p>
+      <w:pPr>
+        <w:pStyle w:val="Ttulo2"/>
+      </w:pPr>
+      <w:proofErr w:type="spellStart"/>
+      <w:r>
+        <w:t>Accessors</w:t>
+      </w:r>
+      <w:proofErr w:type="spellEnd"/>
+    </w:p>
+    <w:p>
+      <w:r>
+        <w:t xml:space="preserve">Como vimos en el párrafo Estado de un objeto, no es aconsejable que quien use a pepita manipule directamente sus variables, sino que debe enviarle mensajes que accedan o modifiquen las referencias a los objetos que conoce. Para </w:t>
+      </w:r>
+      <w:r>
+        <w:lastRenderedPageBreak/>
+        <w:t xml:space="preserve">ello existe cierto tipo de mensajes llamados </w:t>
+      </w:r>
+      <w:proofErr w:type="spellStart"/>
+      <w:r>
+        <w:t>accessors</w:t>
+      </w:r>
+      <w:proofErr w:type="spellEnd"/>
+      <w:r>
+        <w:t>, cuyo fin es publicar la referencia (</w:t>
+      </w:r>
+      <w:proofErr w:type="spellStart"/>
+      <w:r>
+        <w:t>getter</w:t>
+      </w:r>
+      <w:proofErr w:type="spellEnd"/>
+      <w:r>
+        <w:t>) o modificar dicha referencia (setter).</w:t>
+      </w:r>
+    </w:p>
+    <w:p>
+      <w:r>
+        <w:t xml:space="preserve">El </w:t>
+      </w:r>
+      <w:proofErr w:type="spellStart"/>
+      <w:r>
+        <w:t>getter</w:t>
+      </w:r>
+      <w:proofErr w:type="spellEnd"/>
+      <w:r>
+        <w:t xml:space="preserve"> se define como un método de una sola línea, que devuelve algo.</w:t>
+      </w:r>
+    </w:p>
+    <w:p>
+      <w:r>
+        <w:t>El setter no, es un método que modifica el estado interno del objeto, no tiene necesidad de devolver nada.</w:t>
+      </w:r>
+    </w:p>
+    <w:p>
+      <w:pPr>
+        <w:pStyle w:val="Ttulo2"/>
+      </w:pPr>
+      <w:r>
+        <w:t xml:space="preserve">Referencias en </w:t>
+      </w:r>
+      <w:proofErr w:type="spellStart"/>
+      <w:r>
+        <w:t>Wollok</w:t>
+      </w:r>
+      <w:proofErr w:type="spellEnd"/>
+    </w:p>
+    <w:p>
+      <w:proofErr w:type="spellStart"/>
+      <w:r>
+        <w:t>Wollok</w:t>
+      </w:r>
+      <w:proofErr w:type="spellEnd"/>
+      <w:r>
+        <w:t xml:space="preserve"> tiene dos maneras de definir referencias</w:t>
+      </w:r>
+    </w:p>
+    <w:p>
+      <w:pPr>
+        <w:pStyle w:val="Prrafodelista"/>
+        <w:numPr>
+          <w:ilvl w:val="0"/>
+          <w:numId w:val="23"/>
+        </w:numPr>
+      </w:pPr>
+      <w:r>
+        <w:t>variables (</w:t>
+      </w:r>
+      <w:proofErr w:type="spellStart"/>
+      <w:r>
+        <w:t>var</w:t>
+      </w:r>
+      <w:proofErr w:type="spellEnd"/>
+      <w:r>
+        <w:t>): es una referencia que puede cambiar el objeto al que apunta</w:t>
+      </w:r>
+    </w:p>
+    <w:p>
+      <w:pPr>
+        <w:pStyle w:val="Prrafodelista"/>
+        <w:numPr>
+          <w:ilvl w:val="0"/>
+          <w:numId w:val="23"/>
+        </w:numPr>
+      </w:pPr>
+      <w:r>
+        <w:t>valores (</w:t>
+      </w:r>
+      <w:proofErr w:type="spellStart"/>
+      <w:r>
+        <w:t>const</w:t>
+      </w:r>
+      <w:proofErr w:type="spellEnd"/>
+      <w:r>
+        <w:t>): es una referencia fija a un objeto, que no puede cambiar (una vez inicializada no es válida la operación de asignación)</w:t>
+      </w:r>
+    </w:p>
+    <w:p>
+      <w:pPr>
+        <w:pStyle w:val="Ttulo2"/>
+      </w:pPr>
+      <w:r>
+        <w:t>Relaciones bidireccionales</w:t>
+      </w:r>
+    </w:p>
+    <w:p>
+      <w:r>
+        <w:t>Mantener una relación bidireccional</w:t>
+      </w:r>
+    </w:p>
+    <w:p>
+      <w:pPr>
+        <w:pStyle w:val="Prrafodelista"/>
+        <w:numPr>
+          <w:ilvl w:val="0"/>
+          <w:numId w:val="24"/>
+        </w:numPr>
+      </w:pPr>
+      <w:r>
+        <w:t>es cómodo, porque cualquiera de los dos objetos puede enviar un mensaje a otro</w:t>
+      </w:r>
+    </w:p>
+    <w:p>
+      <w:pPr>
+        <w:pStyle w:val="Prrafodelista"/>
+        <w:numPr>
+          <w:ilvl w:val="0"/>
+          <w:numId w:val="24"/>
+        </w:numPr>
+      </w:pPr>
+      <w:r>
+        <w:t>pero requiere mantener ambas referencias sincronizadas, para evitar inconsistencias</w:t>
+      </w:r>
+    </w:p>
+    <w:p>
+      <w:r>
+        <w:t>Una alternativa puede ser que uno de los objetos sea el responsable de actualizar la otra referencia:</w:t>
+      </w:r>
+    </w:p>
+    <w:p>
+      <w:pPr>
+        <w:pStyle w:val="Ttulo2"/>
+      </w:pPr>
+      <w:r>
+        <w:t>Identidad</w:t>
+      </w:r>
+    </w:p>
+    <w:p>
+      <w:r>
+        <w:t>En un sistema con objetos, cada objeto sabe que es él y ningún otro objeto más, por eso es el responsable de responder ante un mensaje. En el ambiente cada objeto tiene su propia identidad. En un sistema orientado a objetos es frecuente tener diferentes referencias y querer determinar si estamos hablando de un objeto u otro, entonces la definición de identidad nos dice que</w:t>
+      </w:r>
+      <w:r>
+        <w:t xml:space="preserve">: </w:t>
+      </w:r>
+      <w:r>
+        <w:rPr>
+          <w:i/>
+        </w:rPr>
+        <w:t>Dos referencias son idénticas si apuntan al mismo objeto</w:t>
+      </w:r>
+      <w:r>
+        <w:rPr>
+          <w:i/>
+        </w:rPr>
+        <w:t>.</w:t>
+      </w:r>
+    </w:p>
+    <w:p>
+      <w:pPr>
+        <w:pStyle w:val="Ttulo1"/>
+      </w:pPr>
+      <w:r>
+        <w:t xml:space="preserve"> </w:t>
+      </w:r>
+      <w:r>
+        <w:t xml:space="preserve">Introducción al Polimorfismo </w:t>
+      </w:r>
+    </w:p>
+    <w:p>
+      <w:r>
+        <w:t>El polimorfismo es</w:t>
+      </w:r>
+      <w:r>
+        <w:t xml:space="preserve"> una herramienta para agrupar objetos que tienen diferente comportamiento (distinto código) pero la misma interfaz. Entonces puedo enviarles mensajes sin saber cómo lo implementan, e incluso sin saber a qué objeto particular le estoy hablando: puedo cambiar la referencia sin tener que hacer cambios.</w:t>
+      </w:r>
+    </w:p>
+    <w:p>
+      <w:pPr>
+        <w:pStyle w:val="Ttulo1"/>
+      </w:pPr>
+      <w:r>
+        <w:t>Objetos Básicos</w:t>
+      </w:r>
+    </w:p>
+    <w:p>
+      <w:pPr>
+        <w:pStyle w:val="Ttulo2"/>
+      </w:pPr>
+      <w:r>
+        <w:t>Números</w:t>
+      </w:r>
+    </w:p>
+    <w:p>
+      <w:pPr>
+        <w:pStyle w:val="Sinespaciado"/>
+      </w:pPr>
+      <w:r>
+        <w:t xml:space="preserve">Los números en </w:t>
+      </w:r>
+      <w:proofErr w:type="spellStart"/>
+      <w:r>
+        <w:t>Wollok</w:t>
+      </w:r>
+      <w:proofErr w:type="spellEnd"/>
+      <w:r>
+        <w:t xml:space="preserve"> se representan como objetos inmutables, esto quiere decir que</w:t>
+      </w:r>
+    </w:p>
+    <w:p>
+      <w:pPr>
+        <w:pStyle w:val="Sinespaciado"/>
+        <w:numPr>
+          <w:ilvl w:val="0"/>
+          <w:numId w:val="25"/>
+        </w:numPr>
+      </w:pPr>
+      <w:r>
+        <w:t>una vez inicializado un número, su estado interno no cambia</w:t>
+      </w:r>
+    </w:p>
+    <w:p>
+      <w:pPr>
+        <w:pStyle w:val="Sinespaciado"/>
+        <w:numPr>
+          <w:ilvl w:val="0"/>
+          <w:numId w:val="25"/>
+        </w:numPr>
+      </w:pPr>
+      <w:r>
+        <w:t>l</w:t>
+      </w:r>
+      <w:r>
+        <w:t>a suma de 1 + 2 resulta en un nuevo número que representa al 3.</w:t>
+      </w:r>
+    </w:p>
+    <w:p>
+      <w:pPr>
+        <w:pStyle w:val="Ttulo2"/>
+      </w:pPr>
+      <w:r>
+        <w:t>Números con decimales</w:t>
+      </w:r>
+    </w:p>
+    <w:p>
+      <w:pPr>
+        <w:pStyle w:val="Sinespaciado"/>
+      </w:pPr>
+      <w:r>
+        <w:t>Es posible configurar la forma de trabajar con números que tengan decimales. En particular, se puede cambiar</w:t>
+      </w:r>
+    </w:p>
+    <w:p>
+      <w:pPr>
+        <w:pStyle w:val="Sinespaciado"/>
+        <w:numPr>
+          <w:ilvl w:val="0"/>
+          <w:numId w:val="26"/>
+        </w:numPr>
+      </w:pPr>
+      <w:r>
+        <w:t>la cantidad de decimales máxima que puede admitir, por defecto son cinco</w:t>
+      </w:r>
+    </w:p>
+    <w:p>
+      <w:pPr>
+        <w:pStyle w:val="Sinespaciado"/>
+        <w:numPr>
+          <w:ilvl w:val="0"/>
+          <w:numId w:val="26"/>
+        </w:numPr>
+      </w:pPr>
+      <w:r>
+        <w:t>y qué hacer en caso de recibir un número que excede la máxima cantidad de decimales permitido, por defecto lo redondea hacia arriba</w:t>
+      </w:r>
+    </w:p>
+    <w:p>
+      <w:pPr>
+        <w:pStyle w:val="Sinespaciado"/>
+        <w:numPr>
+          <w:ilvl w:val="0"/>
+          <w:numId w:val="26"/>
+        </w:numPr>
+      </w:pPr>
+      <w:r>
+        <w:t>la forma de imprimir un número, por defecto eliminando los ceros no representativos</w:t>
+      </w:r>
+    </w:p>
+    <w:p>
+      <w:pPr>
+        <w:pStyle w:val="Sinespaciado"/>
+      </w:pPr>
+    </w:p>
+    <w:p>
+      <w:pPr>
+        <w:pStyle w:val="Sinespaciado"/>
+      </w:pPr>
+    </w:p>
+    <w:p>
+      <w:pPr>
+        <w:pStyle w:val="Sinespaciado"/>
+      </w:pPr>
+    </w:p>
+    <w:p>
+      <w:pPr>
+        <w:pStyle w:val="Ttulo2"/>
+      </w:pPr>
+      <w:r>
+        <w:lastRenderedPageBreak/>
+        <w:t>Booleanos</w:t>
+      </w:r>
+    </w:p>
+    <w:p>
+      <w:pPr>
+        <w:pStyle w:val="Sinespaciado"/>
+      </w:pPr>
+      <w:r>
+        <w:t xml:space="preserve">Hay dos objetos booleanos representados con los literales “true” y “false”. Al igual que los números también son objetos inmutables, la expresión </w:t>
+      </w:r>
+      <w:r>
+        <w:rPr>
+          <w:rStyle w:val="CitaCar"/>
+        </w:rPr>
+        <w:t>(true || false)</w:t>
+      </w:r>
+      <w:r>
+        <w:t xml:space="preserve"> devuelve un nuevo objeto true.</w:t>
+      </w:r>
+    </w:p>
+    <w:p>
+      <w:pPr>
+        <w:pStyle w:val="Ttulo2"/>
+      </w:pPr>
+      <w:proofErr w:type="spellStart"/>
+      <w:r>
+        <w:t>Strings</w:t>
+      </w:r>
+      <w:proofErr w:type="spellEnd"/>
+    </w:p>
+    <w:p>
+      <w:pPr>
+        <w:pStyle w:val="Sinespaciado"/>
+      </w:pPr>
+      <w:r>
+        <w:t>Las cadenas de caracteres se delimitan con una o dos comillas.</w:t>
+      </w:r>
+    </w:p>
+    <w:p>
+      <w:pPr>
+        <w:pStyle w:val="Cita"/>
+      </w:pPr>
+      <w:proofErr w:type="spellStart"/>
+      <w:r>
+        <w:t>const</w:t>
+      </w:r>
+      <w:proofErr w:type="spellEnd"/>
+      <w:r>
+        <w:t xml:space="preserve"> </w:t>
+      </w:r>
+      <w:proofErr w:type="spellStart"/>
+      <w:r>
+        <w:t>unString</w:t>
+      </w:r>
+      <w:proofErr w:type="spellEnd"/>
+      <w:r>
+        <w:t xml:space="preserve"> = "hola"</w:t>
+      </w:r>
+    </w:p>
+    <w:p>
+      <w:pPr>
+        <w:pStyle w:val="Cita"/>
+      </w:pPr>
+      <w:proofErr w:type="spellStart"/>
+      <w:r>
+        <w:t>const</w:t>
+      </w:r>
+      <w:proofErr w:type="spellEnd"/>
+      <w:r>
+        <w:t xml:space="preserve"> </w:t>
+      </w:r>
+      <w:proofErr w:type="spellStart"/>
+      <w:r>
+        <w:t>otroString</w:t>
+      </w:r>
+      <w:proofErr w:type="spellEnd"/>
+      <w:r>
+        <w:t xml:space="preserve"> = 'mundo'</w:t>
+      </w:r>
+    </w:p>
+    <w:p>
+      <w:pPr>
+        <w:pStyle w:val="Sinespaciado"/>
+      </w:pPr>
+    </w:p>
+    <w:p>
+      <w:pPr>
+        <w:pStyle w:val="Sinespaciado"/>
+      </w:pPr>
+      <w:r>
+        <w:t>También son objetos inmutables (al concatenar “hola” y “mundo” tenemos un nuevo String “</w:t>
+      </w:r>
+      <w:proofErr w:type="spellStart"/>
+      <w:r>
+        <w:t>holamundo</w:t>
+      </w:r>
+      <w:proofErr w:type="spellEnd"/>
+      <w:r>
+        <w:t>”).</w:t>
+      </w:r>
+    </w:p>
+    <w:p>
+      <w:pPr>
+        <w:pStyle w:val="Ttulo2"/>
+      </w:pPr>
+      <w:r>
+        <w:t>Fechas</w:t>
+      </w:r>
+    </w:p>
+    <w:p>
+      <w:pPr>
+        <w:pStyle w:val="Sinespaciado"/>
+      </w:pPr>
+      <w:r>
+        <w:t>Una fecha es un objeto inmutable que representa un día, mes y año (sin horas ni minutos). Se crean de dos maneras posibles:</w:t>
+      </w:r>
+    </w:p>
+    <w:p>
+      <w:pPr>
+        <w:pStyle w:val="Sinespaciado"/>
+      </w:pPr>
+    </w:p>
+    <w:p>
+      <w:pPr>
+        <w:pStyle w:val="Cita"/>
+      </w:pPr>
+      <w:proofErr w:type="spellStart"/>
+      <w:r>
+        <w:t>const</w:t>
+      </w:r>
+      <w:proofErr w:type="spellEnd"/>
+      <w:r>
+        <w:t xml:space="preserve"> hoy = new </w:t>
+      </w:r>
+      <w:proofErr w:type="gramStart"/>
+      <w:r>
+        <w:t>Date(</w:t>
+      </w:r>
+      <w:proofErr w:type="gramEnd"/>
+      <w:r>
+        <w:t xml:space="preserve">)  </w:t>
+      </w:r>
+    </w:p>
+    <w:p>
+      <w:pPr>
+        <w:pStyle w:val="Cita"/>
+      </w:pPr>
+      <w:r>
+        <w:t xml:space="preserve">        // toma la fecha del día</w:t>
+      </w:r>
+    </w:p>
+    <w:p>
+      <w:pPr>
+        <w:pStyle w:val="Cita"/>
+      </w:pPr>
+      <w:proofErr w:type="spellStart"/>
+      <w:r>
+        <w:t>const</w:t>
+      </w:r>
+      <w:proofErr w:type="spellEnd"/>
+      <w:r>
+        <w:t xml:space="preserve"> </w:t>
+      </w:r>
+      <w:proofErr w:type="spellStart"/>
+      <w:r>
+        <w:t>unDiaCualquiera</w:t>
+      </w:r>
+      <w:proofErr w:type="spellEnd"/>
+      <w:r>
+        <w:t xml:space="preserve"> = new </w:t>
+      </w:r>
+      <w:proofErr w:type="gramStart"/>
+      <w:r>
+        <w:t>Date(</w:t>
+      </w:r>
+      <w:proofErr w:type="gramEnd"/>
+      <w:r>
+        <w:t xml:space="preserve">30, 6, 1973)  </w:t>
+      </w:r>
+    </w:p>
+    <w:p>
+      <w:pPr>
+        <w:pStyle w:val="Cita"/>
+      </w:pPr>
+      <w:r>
+        <w:t xml:space="preserve">        // se ingresa en formato día, mes y año</w:t>
+      </w:r>
+    </w:p>
+    <w:p>
+      <w:pPr>
+        <w:pStyle w:val="Ttulo2"/>
+      </w:pPr>
+      <w:r>
+        <w:t>Lambdas: objetos bloque</w:t>
+      </w:r>
+    </w:p>
+    <w:p>
+      <w:pPr>
+        <w:pStyle w:val="Sinespaciado"/>
+      </w:pPr>
+      <w:r>
+        <w:t xml:space="preserve">Al igual que en otras tecnologías, </w:t>
+      </w:r>
+      <w:proofErr w:type="spellStart"/>
+      <w:r>
+        <w:t>Wollok</w:t>
+      </w:r>
+      <w:proofErr w:type="spellEnd"/>
+      <w:r>
+        <w:t xml:space="preserve"> nos permite instanciar un objeto que representa un </w:t>
+      </w:r>
+      <w:r>
+        <w:t>bloque de código, de manera de:</w:t>
+      </w:r>
+    </w:p>
+    <w:p>
+      <w:pPr>
+        <w:pStyle w:val="Sinespaciado"/>
+        <w:numPr>
+          <w:ilvl w:val="0"/>
+          <w:numId w:val="27"/>
+        </w:numPr>
+      </w:pPr>
+      <w:r>
+        <w:t>poder generar referencias a dichos bloques</w:t>
+      </w:r>
+    </w:p>
+    <w:p>
+      <w:pPr>
+        <w:pStyle w:val="Sinespaciado"/>
+        <w:numPr>
+          <w:ilvl w:val="0"/>
+          <w:numId w:val="27"/>
+        </w:numPr>
+      </w:pPr>
+      <w:r>
+        <w:t>pasarlos como parámetro</w:t>
+      </w:r>
+    </w:p>
+    <w:p>
+      <w:pPr>
+        <w:pStyle w:val="Sinespaciado"/>
+        <w:numPr>
+          <w:ilvl w:val="0"/>
+          <w:numId w:val="27"/>
+        </w:numPr>
+      </w:pPr>
+      <w:r>
+        <w:t>elegir en qué momento ejecutar una porción de código: en un momento instanciamos un bloque de código y tiempo después</w:t>
+      </w:r>
+    </w:p>
+    <w:p>
+      <w:pPr>
+        <w:pStyle w:val="Sinespaciado"/>
+        <w:numPr>
+          <w:ilvl w:val="1"/>
+          <w:numId w:val="27"/>
+        </w:numPr>
+      </w:pPr>
+      <w:r>
+        <w:t xml:space="preserve">lo ejecutamos si se cumple una condición x, </w:t>
+      </w:r>
+    </w:p>
+    <w:p>
+      <w:pPr>
+        <w:pStyle w:val="Sinespaciado"/>
+        <w:numPr>
+          <w:ilvl w:val="1"/>
+          <w:numId w:val="27"/>
+        </w:numPr>
+      </w:pPr>
+      <w:r>
+        <w:t>ante un evento e</w:t>
+      </w:r>
+    </w:p>
+    <w:p>
+      <w:pPr>
+        <w:pStyle w:val="Sinespaciado"/>
+        <w:numPr>
+          <w:ilvl w:val="1"/>
+          <w:numId w:val="27"/>
+        </w:numPr>
+      </w:pPr>
+      <w:r>
+        <w:t xml:space="preserve">bien lo ejecutamos n veces hasta que se cumpla una condición: por </w:t>
+      </w:r>
+      <w:r>
+        <w:t>ejemplo,</w:t>
+      </w:r>
+      <w:r>
+        <w:t xml:space="preserve"> para reprocesar una instrucción hasta que no haya errores. </w:t>
+      </w:r>
+    </w:p>
+    <w:p>
+      <w:pPr>
+        <w:pStyle w:val="Ttulo3"/>
+      </w:pPr>
+      <w:r>
+        <w:t>Comparación con el paradigma funcional</w:t>
+      </w:r>
+    </w:p>
+    <w:p>
+      <w:pPr>
+        <w:pStyle w:val="Sinespaciado"/>
+      </w:pPr>
+      <w:r>
+        <w:t xml:space="preserve">Más allá de la diferencia en la sintaxis, podemos hacer una comparación entre los bloques de código en Objetos y las expresiones lambdas de </w:t>
+      </w:r>
+      <w:proofErr w:type="spellStart"/>
+      <w:r>
+        <w:t>Haskell</w:t>
+      </w:r>
+      <w:proofErr w:type="spellEnd"/>
+      <w:r>
+        <w:t>:</w:t>
+      </w:r>
+    </w:p>
+    <w:p>
+      <w:pPr>
+        <w:pStyle w:val="Sinespaciado"/>
+        <w:numPr>
+          <w:ilvl w:val="0"/>
+          <w:numId w:val="28"/>
+        </w:numPr>
+      </w:pPr>
+      <w:r>
+        <w:t>ambas sirven para abstraer comportamiento que no interesa reutilizar en otro contexto, por eso no tienen nombre</w:t>
+      </w:r>
+    </w:p>
+    <w:p>
+      <w:pPr>
+        <w:pStyle w:val="Sinespaciado"/>
+        <w:numPr>
+          <w:ilvl w:val="0"/>
+          <w:numId w:val="28"/>
+        </w:numPr>
+      </w:pPr>
+      <w:r>
+        <w:t xml:space="preserve">las expresiones lambda de </w:t>
+      </w:r>
+      <w:proofErr w:type="spellStart"/>
+      <w:r>
+        <w:t>Haskell</w:t>
+      </w:r>
+      <w:proofErr w:type="spellEnd"/>
+      <w:r>
+        <w:t xml:space="preserve"> solo devuelven un valor, mientras que en objetos podemos retornar un valor, o tener efecto colateral (en ese caso puede no importar el valor resultante)</w:t>
+      </w:r>
+    </w:p>
+    <w:p>
+      <w:pPr>
+        <w:pStyle w:val="Sinespaciado"/>
+        <w:numPr>
+          <w:ilvl w:val="0"/>
+          <w:numId w:val="28"/>
+        </w:numPr>
+      </w:pPr>
+      <w:r>
+        <w:t xml:space="preserve">ambas son particularmente útiles para evitar hacer tareas repetitivas y subir el grado de </w:t>
+      </w:r>
+      <w:proofErr w:type="spellStart"/>
+      <w:r>
+        <w:t>declaratividad</w:t>
+      </w:r>
+      <w:proofErr w:type="spellEnd"/>
+      <w:r>
+        <w:t xml:space="preserve">. Tomando los ejemplos de soluciones con </w:t>
+      </w:r>
+      <w:proofErr w:type="spellStart"/>
+      <w:r>
+        <w:t>map</w:t>
+      </w:r>
+      <w:proofErr w:type="spellEnd"/>
+      <w:r>
+        <w:t xml:space="preserve">, </w:t>
+      </w:r>
+      <w:proofErr w:type="spellStart"/>
+      <w:r>
+        <w:t>filter</w:t>
+      </w:r>
+      <w:proofErr w:type="spellEnd"/>
+      <w:r>
+        <w:t xml:space="preserve"> y </w:t>
+      </w:r>
+      <w:proofErr w:type="spellStart"/>
+      <w:r>
+        <w:t>fold</w:t>
+      </w:r>
+      <w:proofErr w:type="spellEnd"/>
+      <w:r>
+        <w:t xml:space="preserve">, tienen un menor grado de conocimiento del algoritmo y del orden que la misma solución con recursividad (en el caso de funcional) o un </w:t>
+      </w:r>
+      <w:proofErr w:type="spellStart"/>
+      <w:r>
+        <w:t>forEach</w:t>
+      </w:r>
+      <w:proofErr w:type="spellEnd"/>
+      <w:r>
+        <w:t xml:space="preserve"> (en el caso de objetos).</w:t>
+      </w:r>
+    </w:p>
+    <w:p>
+      <w:pPr>
+        <w:pStyle w:val="Ttulo1"/>
+      </w:pPr>
+      <w:r>
+        <w:t>C</w:t>
+      </w:r>
+      <w:r>
+        <w:t>olecciones</w:t>
+      </w:r>
+    </w:p>
+    <w:p>
+      <w:pPr>
+        <w:pStyle w:val="Sinespaciado"/>
+      </w:pPr>
+      <w:r>
+        <w:t>La colección nos permite representar un co</w:t>
+      </w:r>
+      <w:r>
+        <w:t>njunto de objetos relacionados. A</w:t>
+      </w:r>
+      <w:r>
+        <w:t xml:space="preserve"> primera vista una colección es un conjunto de objetos. Si la vemos con más precisión nos damos cuenta que es más preciso pensarla como un conjunto de referencias: los elementos no están dentro de la colección, sino que la colección los conoce.</w:t>
+      </w:r>
+    </w:p>
+    <w:p>
+      <w:pPr>
+        <w:pStyle w:val="Sinespaciado"/>
+      </w:pPr>
+    </w:p>
+    <w:p>
+      <w:pPr>
+        <w:pStyle w:val="Sinespaciado"/>
+      </w:pPr>
+      <w:r>
+        <w:lastRenderedPageBreak/>
+        <w:t xml:space="preserve"> </w:t>
+      </w:r>
+    </w:p>
+    <w:p>
+      <w:pPr>
+        <w:pStyle w:val="Ttulo2"/>
+      </w:pPr>
+      <w:r>
+        <w:t>T</w:t>
+      </w:r>
+      <w:r>
+        <w:t xml:space="preserve">ipos de colecciones en </w:t>
+      </w:r>
+      <w:proofErr w:type="spellStart"/>
+      <w:r>
+        <w:t>Wollok</w:t>
+      </w:r>
+      <w:proofErr w:type="spellEnd"/>
+    </w:p>
+    <w:p>
+      <w:pPr>
+        <w:pStyle w:val="Sinespaciado"/>
+      </w:pPr>
+      <w:r>
+        <w:t xml:space="preserve">A primera vista, podemos diferenciar dos diferentes tipos de colecciones en </w:t>
+      </w:r>
+      <w:proofErr w:type="spellStart"/>
+      <w:r>
+        <w:t>Wollok</w:t>
+      </w:r>
+      <w:proofErr w:type="spellEnd"/>
+      <w:r>
+        <w:t>:</w:t>
+      </w:r>
+    </w:p>
+    <w:p>
+      <w:pPr>
+        <w:pStyle w:val="Sinespaciado"/>
+        <w:numPr>
+          <w:ilvl w:val="0"/>
+          <w:numId w:val="28"/>
+        </w:numPr>
+      </w:pPr>
+      <w:r>
+        <w:t xml:space="preserve">los conjuntos, que modelan al conjunto matemático: no hay orden en los elementos y no puede haber elementos repetidos. Se definen mediante el literal </w:t>
+      </w:r>
+      <w:proofErr w:type="gramStart"/>
+      <w:r>
+        <w:t>#{ }</w:t>
+      </w:r>
+      <w:proofErr w:type="gramEnd"/>
+    </w:p>
+    <w:p>
+      <w:pPr>
+        <w:pStyle w:val="Sinespaciado"/>
+        <w:numPr>
+          <w:ilvl w:val="0"/>
+          <w:numId w:val="28"/>
+        </w:numPr>
+      </w:pPr>
+      <w:r>
+        <w:t xml:space="preserve">las listas, en donde los elementos tienen un orden y puede haber elementos repetidos. Se definen mediante el literal </w:t>
+      </w:r>
+      <w:proofErr w:type="gramStart"/>
+      <w:r>
+        <w:t>[ ]</w:t>
+      </w:r>
+      <w:proofErr w:type="gramEnd"/>
+      <w:r>
+        <w:t>.</w:t>
+      </w:r>
+    </w:p>
+    <w:p>
+      <w:pPr>
+        <w:pStyle w:val="Sinespaciado"/>
+      </w:pPr>
+    </w:p>
+    <w:p>
+      <w:pPr>
+        <w:pStyle w:val="Sinespaciado"/>
+      </w:pPr>
       <w:bookmarkStart w:id="0" w:name="_GoBack"/>
       <w:bookmarkEnd w:id="0"/>
-      <w:r>
-        <w:t>resentar a través de una idea, un concepto. Tiene entidad. Por ejemplo, un gato que es algo del mundo real, que podemos conceptualizar fácilmente.</w:t>
-      </w:r>
-    </w:p>
-    <w:p/>
-    <w:p>
-      <w:r>
-        <w:t xml:space="preserve"> </w:t>
-      </w:r>
-    </w:p>
-    <w:p>
-      <w:r>
-        <w:t>Representaciones mentales de un objeto real</w:t>
-      </w:r>
-    </w:p>
-    <w:p>
-      <w:r>
-        <w:t>Fuente: http://lacompuyotroscuentos.blogspot.com.ar/2014/09/programacion-orientada-objetos-poo.html</w:t>
-      </w:r>
-    </w:p>
-    <w:p/>
-    <w:p>
-      <w:r>
-        <w:t xml:space="preserve">Aquí vemos que nuestro modelo mental es una simplificación del objeto real. Dos personas pueden ver la misma cosa, sin </w:t>
-      </w:r>
-      <w:proofErr w:type="gramStart"/>
-      <w:r>
-        <w:t>embargo</w:t>
-      </w:r>
-      <w:proofErr w:type="gramEnd"/>
-      <w:r>
-        <w:t xml:space="preserve"> están abstrayendo representaciones diferentes porque tienen objetivos distintos. Recuerden esta imagen para más adelante.</w:t>
-      </w:r>
-    </w:p>
-    <w:p/>
-    <w:p>
-      <w:r>
-        <w:t>1.2 Objetos conceptuales</w:t>
-      </w:r>
-    </w:p>
-    <w:p>
-      <w:r>
-        <w:t>La deuda que mantengo con el almacenero, ¿es un objeto? Sí, también, porque es un concepto, no necesariamente tiene que ser un objeto real.</w:t>
-      </w:r>
-    </w:p>
-    <w:p/>
-    <w:p>
-      <w:r>
-        <w:t xml:space="preserve">Un </w:t>
-      </w:r>
-      <w:proofErr w:type="spellStart"/>
-      <w:r>
-        <w:t>String</w:t>
-      </w:r>
-      <w:proofErr w:type="spellEnd"/>
-      <w:r>
-        <w:t xml:space="preserve">, ¿es un objeto? “hola mundo” también es un objeto, al igual que un </w:t>
-      </w:r>
-      <w:proofErr w:type="spellStart"/>
-      <w:r>
-        <w:t>thread</w:t>
-      </w:r>
-      <w:proofErr w:type="spellEnd"/>
-      <w:r>
-        <w:t xml:space="preserve"> corriendo en la PC. Todo lo que existe en mi cabeza puede ser tomado como un objeto.</w:t>
-      </w:r>
-    </w:p>
-    <w:p/>
-    <w:p>
-      <w:r>
-        <w:t xml:space="preserve">Esto puede resultar un tanto confuso... entonces, ¿dónde pongo el límite para definir un sistema con objetos? Definamos entonces qué es un sistema en el paradigma orientado a objetos: </w:t>
-      </w:r>
-    </w:p>
-    <w:p/>
-    <w:p>
-      <w:r>
-        <w:t>“Un sistema es un conjunto de objetos que se envían mensajes para alcanzar un determinado objetivo”</w:t>
-      </w:r>
-    </w:p>
-    <w:p/>
-    <w:p>
-      <w:r>
-        <w:t xml:space="preserve"> ¿Cuál era la definición de sistema según la Teoría General de Sistemas? “Conjunto de partes que se relacionan para un objetivo común” Bueno, al menos sabemos que vamos con una definición congruente... </w:t>
-      </w:r>
-    </w:p>
-    <w:p>
-      <w:r>
-        <w:t xml:space="preserve">2 </w:t>
-      </w:r>
-      <w:proofErr w:type="gramStart"/>
-      <w:r>
-        <w:t>Composición</w:t>
-      </w:r>
-      <w:proofErr w:type="gramEnd"/>
-      <w:r>
-        <w:t xml:space="preserve"> de un objeto</w:t>
-      </w:r>
-    </w:p>
-    <w:p>
-      <w:r>
-        <w:t xml:space="preserve">Un objeto es una entidad, un concepto, un ente. ¿Qué es lo que nos importa de un objeto? Qué mensajes le puedo enviar, lo que forma la interfaz. </w:t>
-      </w:r>
-    </w:p>
-    <w:p/>
-    <w:p>
-      <w:r>
-        <w:t>Ejemplo: el gato de la imagen es Félix. que sabe maullar, comer y dormir. Veamos su interfaz</w:t>
-      </w:r>
-    </w:p>
-    <w:p/>
-    <w:p>
-      <w:r>
-        <w:t xml:space="preserve"> </w:t>
-      </w:r>
-    </w:p>
-    <w:p>
-      <w:r>
-        <w:t xml:space="preserve">3 </w:t>
-      </w:r>
-      <w:proofErr w:type="gramStart"/>
-      <w:r>
-        <w:t>Mensaje</w:t>
-      </w:r>
-      <w:proofErr w:type="gramEnd"/>
-    </w:p>
-    <w:p>
-      <w:r>
-        <w:lastRenderedPageBreak/>
-        <w:t xml:space="preserve">¿Cómo interactúan los objetos entre sí? A través de los mensajes. ¿Cómo envío un mensaje a otro objeto? </w:t>
-      </w:r>
-    </w:p>
-    <w:p>
-      <w:r>
-        <w:t>1.</w:t>
-      </w:r>
-      <w:r>
-        <w:tab/>
-        <w:t>primero lo tengo que conocer (más adelante veremos cómo)</w:t>
-      </w:r>
-    </w:p>
-    <w:p>
-      <w:r>
-        <w:t>2.</w:t>
-      </w:r>
-      <w:r>
-        <w:tab/>
-        <w:t>cuando lo conozco, sé qué mensajes le puedo mandar</w:t>
-      </w:r>
-    </w:p>
-    <w:p>
-      <w:r>
-        <w:t>3.</w:t>
-      </w:r>
-      <w:r>
-        <w:tab/>
-        <w:t>¿</w:t>
-      </w:r>
-      <w:proofErr w:type="spellStart"/>
-      <w:r>
-        <w:t>se</w:t>
-      </w:r>
-      <w:proofErr w:type="spellEnd"/>
-      <w:r>
-        <w:t xml:space="preserve"> cómo lo hace? no, no quiero saberlo, porque saberlo me ata a él (en términos de diseño decimos “me acopla”) y si yo asumo ciertas cosas en base a cómo lo hace, eso aumenta la posibilidad de tener que modificar cosas si el objeto al que le mando el mensaje cambia.</w:t>
-      </w:r>
-    </w:p>
-    <w:p/>
-    <w:p>
-      <w:r>
-        <w:t xml:space="preserve">Otro ejemplo, nuestro caso testigo: pepita es un pájaro. </w:t>
-      </w:r>
-    </w:p>
-    <w:p>
-      <w:r>
-        <w:t>Mensajes → cosas que le puedo pedir a un objeto que haga</w:t>
-      </w:r>
-    </w:p>
-    <w:p>
-      <w:r>
-        <w:t>●</w:t>
-      </w:r>
-      <w:r>
-        <w:tab/>
-        <w:t>energía (¿cuál es tu energía?)</w:t>
-      </w:r>
-    </w:p>
-    <w:p>
-      <w:r>
-        <w:t>●</w:t>
-      </w:r>
-      <w:r>
-        <w:tab/>
-      </w:r>
-      <w:proofErr w:type="spellStart"/>
-      <w:r>
-        <w:t>volá</w:t>
-      </w:r>
-      <w:proofErr w:type="spellEnd"/>
-    </w:p>
-    <w:p>
-      <w:r>
-        <w:t>●</w:t>
-      </w:r>
-      <w:r>
-        <w:tab/>
-      </w:r>
-      <w:proofErr w:type="spellStart"/>
-      <w:r>
-        <w:t>comé</w:t>
-      </w:r>
-      <w:proofErr w:type="spellEnd"/>
-    </w:p>
-    <w:p>
-      <w:r>
-        <w:t>●</w:t>
-      </w:r>
-      <w:r>
-        <w:tab/>
-      </w:r>
-      <w:proofErr w:type="spellStart"/>
-      <w:r>
-        <w:t>reset</w:t>
-      </w:r>
-      <w:proofErr w:type="spellEnd"/>
-      <w:r>
-        <w:t xml:space="preserve"> (</w:t>
-      </w:r>
-      <w:proofErr w:type="spellStart"/>
-      <w:r>
-        <w:t>volvé</w:t>
-      </w:r>
-      <w:proofErr w:type="spellEnd"/>
-      <w:r>
-        <w:t xml:space="preserve"> a tu estado inicial)</w:t>
-      </w:r>
-    </w:p>
-    <w:p/>
-    <w:p>
-      <w:r>
-        <w:t xml:space="preserve">¿Qué hace </w:t>
-      </w:r>
-      <w:proofErr w:type="spellStart"/>
-      <w:r>
-        <w:t>volá</w:t>
-      </w:r>
-      <w:proofErr w:type="spellEnd"/>
-      <w:r>
-        <w:t xml:space="preserve"> y </w:t>
-      </w:r>
-      <w:proofErr w:type="spellStart"/>
-      <w:r>
-        <w:t>comé</w:t>
-      </w:r>
-      <w:proofErr w:type="spellEnd"/>
-      <w:r>
-        <w:t>? El tema es dónde me ubico.</w:t>
-      </w:r>
-    </w:p>
-    <w:p>
-      <w:r>
-        <w:t>1.</w:t>
-      </w:r>
-      <w:r>
-        <w:tab/>
-        <w:t xml:space="preserve">Si soy el que pide a pepita que vuele y que coma... No </w:t>
-      </w:r>
-      <w:proofErr w:type="spellStart"/>
-      <w:r>
-        <w:t>se</w:t>
-      </w:r>
-      <w:proofErr w:type="spellEnd"/>
-      <w:r>
-        <w:t xml:space="preserve"> exactamente lo que hace, pero </w:t>
-      </w:r>
-      <w:proofErr w:type="spellStart"/>
-      <w:r>
-        <w:t>se</w:t>
-      </w:r>
-      <w:proofErr w:type="spellEnd"/>
-      <w:r>
-        <w:t xml:space="preserve"> que quiero que vuele y que coma. No me interesa cómo está implementado porque yo estoy ocupado definiendo otras cosas. Ese beneficio se llama abstracción (concentrarnos sólo en lo que queremos resolver y dejar los detalles que no son esenciales de lado, eso nos permite mantener la complejidad lo suficientemente acotada). </w:t>
-      </w:r>
-    </w:p>
-    <w:p>
-      <w:r>
-        <w:t>2.</w:t>
-      </w:r>
-      <w:r>
-        <w:tab/>
-        <w:t>Si soy pepita, yo sí sé cómo volar. Pero es algo mío, no tengo por qué andar contándole a todo el mundo que yo tengo energía y esas cosas. A mí me piden que vuele, vuelo. Me dicen que coma, como. Desde el lado de pepita, estoy encapsulando: agrupando funcionalidades propias. Pero no para protegerme, la implementación se puede ver en cualquier momento: yo sólo le estoy simplificando las cosas a mi cliente (donde cliente = el que me envía mensajes a mí).</w:t>
-      </w:r>
-    </w:p>
-    <w:p>
-      <w:r>
-        <w:t xml:space="preserve">4 </w:t>
-      </w:r>
-      <w:proofErr w:type="gramStart"/>
-      <w:r>
-        <w:t>Ambiente</w:t>
-      </w:r>
-      <w:proofErr w:type="gramEnd"/>
-    </w:p>
-    <w:p>
-      <w:r>
-        <w:t>Entonces tenemos: observador y objeto.</w:t>
-      </w:r>
-    </w:p>
-    <w:p>
-      <w:r>
-        <w:t xml:space="preserve"> </w:t>
-      </w:r>
-    </w:p>
-    <w:p>
-      <w:r>
-        <w:t>Pero ¿dónde viven esos objetos? Necesitaría un lugar (una especie de arenero donde pueda jugar con esos objetos). Entonces aparece la idea de un ambiente: el lugar donde viven los objetos.</w:t>
-      </w:r>
-    </w:p>
-    <w:p/>
-    <w:p>
-      <w:r>
-        <w:t xml:space="preserve"> </w:t>
-      </w:r>
-    </w:p>
-    <w:p/>
-    <w:p>
-      <w:r>
-        <w:t>La palabra ambiente es conocida en otras tecnologías como</w:t>
-      </w:r>
-    </w:p>
-    <w:p>
-      <w:r>
-        <w:t>●</w:t>
-      </w:r>
-      <w:r>
-        <w:tab/>
-        <w:t>imagen, en Smalltalk</w:t>
-      </w:r>
-    </w:p>
-    <w:p>
-      <w:r>
-        <w:t>●</w:t>
-      </w:r>
-      <w:r>
-        <w:tab/>
-        <w:t>virtual machine, para Java y otras tecnologías similares</w:t>
-      </w:r>
-    </w:p>
-    <w:p/>
-    <w:p>
-      <w:r>
-        <w:lastRenderedPageBreak/>
-        <w:t xml:space="preserve">Ya está, los metí en el arenero. Pero ya sabemos que para que uno pueda pedirle cosas a otro, necesito que se conozcan... </w:t>
-      </w:r>
-    </w:p>
-    <w:p>
-      <w:r>
-        <w:t xml:space="preserve">5 </w:t>
-      </w:r>
-      <w:proofErr w:type="gramStart"/>
-      <w:r>
-        <w:t>Referencias</w:t>
-      </w:r>
-      <w:proofErr w:type="gramEnd"/>
-    </w:p>
-    <w:p>
-      <w:r>
-        <w:t>¿Cómo hago que se conozcan? A través de referencias, y aquí surge el término variable. Una variable apunta o referencia a un objeto. Una variable necesita un nombre, que es la forma que tiene el observador de dirigirse al objeto observado.</w:t>
-      </w:r>
-    </w:p>
-    <w:p>
-      <w:r>
-        <w:t xml:space="preserve"> </w:t>
-      </w:r>
-    </w:p>
-    <w:p/>
-    <w:p>
-      <w:r>
-        <w:t xml:space="preserve">El observador le puede enviar un mensaje a pepita: </w:t>
-      </w:r>
-    </w:p>
-    <w:p>
-      <w:r>
-        <w:t xml:space="preserve">¡ave </w:t>
-      </w:r>
-      <w:proofErr w:type="spellStart"/>
-      <w:r>
-        <w:t>volá</w:t>
-      </w:r>
-      <w:proofErr w:type="spellEnd"/>
-      <w:r>
-        <w:t xml:space="preserve">! </w:t>
-      </w:r>
-    </w:p>
-    <w:p/>
-    <w:p>
-      <w:r>
-        <w:t>pero ¿no era que el ave se llamaba pepita? Lo que sucede es que puede haber varias referencias al mismo objeto. Para mí es pepita, para el observador es el ave, pero se trata del mismo objeto:</w:t>
-      </w:r>
-    </w:p>
-    <w:p/>
-    <w:p>
-      <w:r>
-        <w:t xml:space="preserve"> </w:t>
-      </w:r>
-    </w:p>
-    <w:p/>
-    <w:p>
-      <w:r>
-        <w:t>En el módulo siguiente profundizaremos esta idea.</w:t>
-      </w:r>
-    </w:p>
-    <w:p>
-      <w:r>
-        <w:t xml:space="preserve">6 </w:t>
-      </w:r>
-      <w:proofErr w:type="gramStart"/>
-      <w:r>
-        <w:t>Mensaje</w:t>
-      </w:r>
-      <w:proofErr w:type="gramEnd"/>
-      <w:r>
-        <w:t xml:space="preserve"> y método</w:t>
-      </w:r>
-    </w:p>
-    <w:p>
-      <w:r>
-        <w:t xml:space="preserve">¿Qué pasa cuando </w:t>
-      </w:r>
-      <w:proofErr w:type="spellStart"/>
-      <w:r>
-        <w:t>mario</w:t>
-      </w:r>
-      <w:proofErr w:type="spellEnd"/>
-      <w:r>
-        <w:t xml:space="preserve"> le envía el mensaje </w:t>
-      </w:r>
-      <w:proofErr w:type="spellStart"/>
-      <w:r>
-        <w:t>volá</w:t>
-      </w:r>
-      <w:proofErr w:type="spellEnd"/>
-      <w:r>
-        <w:t xml:space="preserve"> a pepita? Pepita sale disparada por los aires. Bueno... y ¿en el software? Cuando le </w:t>
-      </w:r>
-      <w:proofErr w:type="spellStart"/>
-      <w:r>
-        <w:t>envío</w:t>
-      </w:r>
-      <w:proofErr w:type="spellEnd"/>
-      <w:r>
-        <w:t xml:space="preserve"> un mensaje a un objeto, se ejecuta código. ¿El código dónde se escribe? En el objeto receptor del mensaje. Este código recibe el nombre de método.</w:t>
-      </w:r>
-    </w:p>
-    <w:p/>
-    <w:p>
-      <w:r>
-        <w:t>Entonces, pregunta de final: ¿qué diferencia hay entre mensaje y método?</w:t>
-      </w:r>
-    </w:p>
-    <w:p/>
-    <w:p>
-      <w:r>
-        <w:t>Mensaje es lo que el objeto emisor le envía como orden al receptor. El emisor no se entera de cómo se resuelve el mensaje, sólo lo pide (el qué y no el cómo, ¿a qué suena eso?). El receptor recibe el mensaje y se ejecuta un método (porción de código).</w:t>
-      </w:r>
-    </w:p>
-    <w:p/>
-    <w:p>
-      <w:r>
-        <w:t xml:space="preserve">6.1 </w:t>
-      </w:r>
-      <w:proofErr w:type="spellStart"/>
-      <w:r>
-        <w:t>Method</w:t>
-      </w:r>
-      <w:proofErr w:type="spellEnd"/>
-      <w:r>
-        <w:t xml:space="preserve"> </w:t>
-      </w:r>
-      <w:proofErr w:type="spellStart"/>
-      <w:r>
-        <w:t>lookup</w:t>
-      </w:r>
-      <w:proofErr w:type="spellEnd"/>
-    </w:p>
-    <w:p>
-      <w:r>
-        <w:t xml:space="preserve">La estrategia que utilizan los lenguajes para resolver dónde está el código de un método al enviar un mensaje recibe el nombre de </w:t>
-      </w:r>
-      <w:proofErr w:type="spellStart"/>
-      <w:r>
-        <w:t>method</w:t>
-      </w:r>
-      <w:proofErr w:type="spellEnd"/>
-      <w:r>
-        <w:t xml:space="preserve"> </w:t>
-      </w:r>
-      <w:proofErr w:type="spellStart"/>
-      <w:r>
-        <w:t>lookup</w:t>
-      </w:r>
-      <w:proofErr w:type="spellEnd"/>
-      <w:r>
-        <w:t>. En nuestro primer caso (el más simple) el código a ejecutar de un mensaje se busca en un método del objeto receptor de dicho mensaje.</w:t>
-      </w:r>
-    </w:p>
-    <w:p/>
-    <w:p>
-      <w:r>
-        <w:t xml:space="preserve"> </w:t>
-      </w:r>
-    </w:p>
-    <w:p>
-      <w:r>
-        <w:t>6.2 Acciones y preguntas</w:t>
-      </w:r>
-    </w:p>
-    <w:p>
-      <w:r>
-        <w:t>Algunos mensajes responden a preguntas:</w:t>
-      </w:r>
-    </w:p>
-    <w:p>
-      <w:r>
-        <w:t>●</w:t>
-      </w:r>
-      <w:r>
-        <w:tab/>
-        <w:t xml:space="preserve">pepita, ¿cuál es tu energía?  ==&gt; </w:t>
-      </w:r>
-      <w:proofErr w:type="spellStart"/>
-      <w:proofErr w:type="gramStart"/>
-      <w:r>
-        <w:t>pepita.energia</w:t>
-      </w:r>
-      <w:proofErr w:type="spellEnd"/>
-      <w:proofErr w:type="gramEnd"/>
-      <w:r>
-        <w:t>() ==&gt; 10</w:t>
-      </w:r>
-    </w:p>
-    <w:p>
-      <w:r>
-        <w:lastRenderedPageBreak/>
-        <w:t>●</w:t>
-      </w:r>
-      <w:r>
-        <w:tab/>
-        <w:t>pepita, ¿</w:t>
-      </w:r>
-      <w:proofErr w:type="spellStart"/>
-      <w:r>
-        <w:t>sos</w:t>
-      </w:r>
-      <w:proofErr w:type="spellEnd"/>
-      <w:r>
-        <w:t xml:space="preserve"> feliz? ==&gt; </w:t>
-      </w:r>
-      <w:proofErr w:type="spellStart"/>
-      <w:proofErr w:type="gramStart"/>
-      <w:r>
-        <w:t>pepita.sosFeliz</w:t>
-      </w:r>
-      <w:proofErr w:type="spellEnd"/>
-      <w:proofErr w:type="gramEnd"/>
-      <w:r>
-        <w:t>(ahora) ==&gt; true</w:t>
-      </w:r>
-    </w:p>
-    <w:p>
-      <w:r>
-        <w:t>●</w:t>
-      </w:r>
-      <w:r>
-        <w:tab/>
-        <w:t xml:space="preserve">pepita, ¿cuál es tu nombre? ==&gt; </w:t>
-      </w:r>
-      <w:proofErr w:type="spellStart"/>
-      <w:proofErr w:type="gramStart"/>
-      <w:r>
-        <w:t>pepita.nombre</w:t>
-      </w:r>
-      <w:proofErr w:type="spellEnd"/>
-      <w:proofErr w:type="gramEnd"/>
-      <w:r>
-        <w:t>() ==&gt; “pepita”</w:t>
-      </w:r>
-    </w:p>
-    <w:p/>
-    <w:p>
-      <w:r>
-        <w:t>Mientras que otros mensajes simplemente disparan acciones que afectan al objeto en cuestión:</w:t>
-      </w:r>
-    </w:p>
-    <w:p>
-      <w:r>
-        <w:t>●</w:t>
-      </w:r>
-      <w:r>
-        <w:tab/>
-        <w:t>pepita, ¡</w:t>
-      </w:r>
-      <w:proofErr w:type="spellStart"/>
-      <w:r>
-        <w:t>volá</w:t>
-      </w:r>
-      <w:proofErr w:type="spellEnd"/>
-      <w:r>
-        <w:t xml:space="preserve">! ==&gt; </w:t>
-      </w:r>
-      <w:proofErr w:type="spellStart"/>
-      <w:proofErr w:type="gramStart"/>
-      <w:r>
-        <w:t>pepita.vola</w:t>
-      </w:r>
-      <w:proofErr w:type="spellEnd"/>
-      <w:proofErr w:type="gramEnd"/>
-      <w:r>
-        <w:t>(10) ==&gt; pepita se desplaza 10 kilómetros</w:t>
-      </w:r>
-    </w:p>
-    <w:p>
-      <w:r>
-        <w:t>●</w:t>
-      </w:r>
-      <w:r>
-        <w:tab/>
-        <w:t>pepita, ¡</w:t>
-      </w:r>
-      <w:proofErr w:type="spellStart"/>
-      <w:r>
-        <w:t>comé</w:t>
-      </w:r>
-      <w:proofErr w:type="spellEnd"/>
-      <w:r>
-        <w:t xml:space="preserve">! ==&gt; </w:t>
-      </w:r>
-      <w:proofErr w:type="spellStart"/>
-      <w:proofErr w:type="gramStart"/>
-      <w:r>
-        <w:t>pepita.come</w:t>
-      </w:r>
-      <w:proofErr w:type="spellEnd"/>
-      <w:proofErr w:type="gramEnd"/>
-      <w:r>
-        <w:t>(2) ==&gt; pepita come 2 gramos y sube su energía</w:t>
-      </w:r>
-    </w:p>
-    <w:p/>
-    <w:p>
-      <w:r>
-        <w:t>En el primero de los casos nos importa el resultado, en el segundo nos importa más el efecto colateral que produce en el objeto.</w:t>
-      </w:r>
-    </w:p>
-    <w:p/>
-    <w:p>
-      <w:r>
-        <w:t xml:space="preserve">7 </w:t>
-      </w:r>
-      <w:proofErr w:type="gramStart"/>
-      <w:r>
-        <w:t>Resumen</w:t>
-      </w:r>
-      <w:proofErr w:type="gramEnd"/>
-    </w:p>
-    <w:p>
-      <w:r>
-        <w:t>En este primer módulo conocimos los conceptos básicos del paradigma de objetos: la definición de objeto como una representación de un concepto. Cada objeto define su interfaz, que son los mensajes que puedo enviar y que se traducen en métodos codificados.</w:t>
-      </w:r>
     </w:p>
     <w:sectPr>
       <w:footerReference w:type="default" r:id="rId7"/>
@@ -710,7 +1111,7 @@
 </file>
 
 <file path=word/endnotes.xml><?xml version="1.0" encoding="utf-8"?>
-<w:endnotes xmlns:wpc="http://schemas.microsoft.com/office/word/2010/wordprocessingCanvas" xmlns:cx="http://schemas.microsoft.com/office/drawing/2014/chartex" xmlns:cx1="http://schemas.microsoft.com/office/drawing/2015/9/8/chartex" xmlns:cx2="http://schemas.microsoft.com/office/drawing/2015/10/21/chartex" xmlns:cx3="http://schemas.microsoft.com/office/drawing/2016/5/9/chartex" xmlns:cx4="http://schemas.microsoft.com/office/drawing/2016/5/10/chartex" xmlns:cx5="http://schemas.microsoft.com/office/drawing/2016/5/11/chartex" xmlns:cx6="http://schemas.microsoft.com/office/drawing/2016/5/12/chartex" xmlns:cx7="http://schemas.microsoft.com/office/drawing/2016/5/13/chartex" xmlns:cx8="http://schemas.microsoft.com/office/drawing/2016/5/14/chartex" xmlns:mc="http://schemas.openxmlformats.org/markup-compatibility/2006" xmlns:aink="http://schemas.microsoft.com/office/drawing/2016/ink" xmlns:am3d="http://schemas.microsoft.com/office/drawing/2017/model3d" xmlns:o="urn:schemas-microsoft-com:office:office" xmlns:r="http://schemas.openxmlformats.org/officeDocument/2006/relationships" xmlns:m="http://schemas.openxmlformats.org/officeDocument/2006/math" xmlns:v="urn:schemas-microsoft-com:vml" xmlns:wp14="http://schemas.microsoft.com/office/word/2010/wordprocessingDrawing" xmlns:wp="http://schemas.openxmlformats.org/drawingml/2006/wordprocessingDrawing" xmlns:w10="urn:schemas-microsoft-com:office:word" xmlns:w="http://schemas.openxmlformats.org/wordprocessingml/2006/main" xmlns:w14="http://schemas.microsoft.com/office/word/2010/wordml" xmlns:w15="http://schemas.microsoft.com/office/word/2012/wordml" xmlns:w16cid="http://schemas.microsoft.com/office/word/2016/wordml/cid" xmlns:w16se="http://schemas.microsoft.com/office/word/2015/wordml/symex" xmlns:wpg="http://schemas.microsoft.com/office/word/2010/wordprocessingGroup" xmlns:wpi="http://schemas.microsoft.com/office/word/2010/wordprocessingInk" xmlns:wne="http://schemas.microsoft.com/office/word/2006/wordml" xmlns:wps="http://schemas.microsoft.com/office/word/2010/wordprocessingShape" mc:Ignorable="w14 w15 w16se w16cid wp14">
+<w:endnotes xmlns:wpc="http://schemas.microsoft.com/office/word/2010/wordprocessingCanvas" xmlns:cx="http://schemas.microsoft.com/office/drawing/2014/chartex" xmlns:cx1="http://schemas.microsoft.com/office/drawing/2015/9/8/chartex" xmlns:mc="http://schemas.openxmlformats.org/markup-compatibility/2006" xmlns:o="urn:schemas-microsoft-com:office:office" xmlns:r="http://schemas.openxmlformats.org/officeDocument/2006/relationships" xmlns:m="http://schemas.openxmlformats.org/officeDocument/2006/math" xmlns:v="urn:schemas-microsoft-com:vml" xmlns:wp14="http://schemas.microsoft.com/office/word/2010/wordprocessingDrawing" xmlns:wp="http://schemas.openxmlformats.org/drawingml/2006/wordprocessingDrawing" xmlns:w10="urn:schemas-microsoft-com:office:word" xmlns:w="http://schemas.openxmlformats.org/wordprocessingml/2006/main" xmlns:w14="http://schemas.microsoft.com/office/word/2010/wordml" xmlns:w15="http://schemas.microsoft.com/office/word/2012/wordml" xmlns:w16se="http://schemas.microsoft.com/office/word/2015/wordml/symex" xmlns:wpg="http://schemas.microsoft.com/office/word/2010/wordprocessingGroup" xmlns:wpi="http://schemas.microsoft.com/office/word/2010/wordprocessingInk" xmlns:wne="http://schemas.microsoft.com/office/word/2006/wordml" xmlns:wps="http://schemas.microsoft.com/office/word/2010/wordprocessingShape" mc:Ignorable="w14 w15 w16se wp14">
   <w:endnote w:type="separator" w:id="-1">
     <w:p>
       <w:pPr>
@@ -735,7 +1136,7 @@
 </file>
 
 <file path=word/footer1.xml><?xml version="1.0" encoding="utf-8"?>
-<w:ftr xmlns:wpc="http://schemas.microsoft.com/office/word/2010/wordprocessingCanvas" xmlns:cx="http://schemas.microsoft.com/office/drawing/2014/chartex" xmlns:cx1="http://schemas.microsoft.com/office/drawing/2015/9/8/chartex" xmlns:cx2="http://schemas.microsoft.com/office/drawing/2015/10/21/chartex" xmlns:cx3="http://schemas.microsoft.com/office/drawing/2016/5/9/chartex" xmlns:cx4="http://schemas.microsoft.com/office/drawing/2016/5/10/chartex" xmlns:cx5="http://schemas.microsoft.com/office/drawing/2016/5/11/chartex" xmlns:cx6="http://schemas.microsoft.com/office/drawing/2016/5/12/chartex" xmlns:cx7="http://schemas.microsoft.com/office/drawing/2016/5/13/chartex" xmlns:cx8="http://schemas.microsoft.com/office/drawing/2016/5/14/chartex" xmlns:mc="http://schemas.openxmlformats.org/markup-compatibility/2006" xmlns:aink="http://schemas.microsoft.com/office/drawing/2016/ink" xmlns:am3d="http://schemas.microsoft.com/office/drawing/2017/model3d" xmlns:o="urn:schemas-microsoft-com:office:office" xmlns:r="http://schemas.openxmlformats.org/officeDocument/2006/relationships" xmlns:m="http://schemas.openxmlformats.org/officeDocument/2006/math" xmlns:v="urn:schemas-microsoft-com:vml" xmlns:wp14="http://schemas.microsoft.com/office/word/2010/wordprocessingDrawing" xmlns:wp="http://schemas.openxmlformats.org/drawingml/2006/wordprocessingDrawing" xmlns:w10="urn:schemas-microsoft-com:office:word" xmlns:w="http://schemas.openxmlformats.org/wordprocessingml/2006/main" xmlns:w14="http://schemas.microsoft.com/office/word/2010/wordml" xmlns:w15="http://schemas.microsoft.com/office/word/2012/wordml" xmlns:w16cid="http://schemas.microsoft.com/office/word/2016/wordml/cid" xmlns:w16se="http://schemas.microsoft.com/office/word/2015/wordml/symex" xmlns:wpg="http://schemas.microsoft.com/office/word/2010/wordprocessingGroup" xmlns:wpi="http://schemas.microsoft.com/office/word/2010/wordprocessingInk" xmlns:wne="http://schemas.microsoft.com/office/word/2006/wordml" xmlns:wps="http://schemas.microsoft.com/office/word/2010/wordprocessingShape" mc:Ignorable="w14 w15 w16se w16cid wp14">
+<w:ftr xmlns:wpc="http://schemas.microsoft.com/office/word/2010/wordprocessingCanvas" xmlns:cx="http://schemas.microsoft.com/office/drawing/2014/chartex" xmlns:cx1="http://schemas.microsoft.com/office/drawing/2015/9/8/chartex" xmlns:mc="http://schemas.openxmlformats.org/markup-compatibility/2006" xmlns:o="urn:schemas-microsoft-com:office:office" xmlns:r="http://schemas.openxmlformats.org/officeDocument/2006/relationships" xmlns:m="http://schemas.openxmlformats.org/officeDocument/2006/math" xmlns:v="urn:schemas-microsoft-com:vml" xmlns:wp14="http://schemas.microsoft.com/office/word/2010/wordprocessingDrawing" xmlns:wp="http://schemas.openxmlformats.org/drawingml/2006/wordprocessingDrawing" xmlns:w10="urn:schemas-microsoft-com:office:word" xmlns:w="http://schemas.openxmlformats.org/wordprocessingml/2006/main" xmlns:w14="http://schemas.microsoft.com/office/word/2010/wordml" xmlns:w15="http://schemas.microsoft.com/office/word/2012/wordml" xmlns:w16se="http://schemas.microsoft.com/office/word/2015/wordml/symex" xmlns:wpg="http://schemas.microsoft.com/office/word/2010/wordprocessingGroup" xmlns:wpi="http://schemas.microsoft.com/office/word/2010/wordprocessingInk" xmlns:wne="http://schemas.microsoft.com/office/word/2006/wordml" xmlns:wps="http://schemas.microsoft.com/office/word/2010/wordprocessingShape" mc:Ignorable="w14 w15 w16se wp14">
   <w:sdt>
     <w:sdtPr>
       <w:id w:val="1124120554"/>
@@ -779,7 +1180,7 @@
             <w:szCs w:val="20"/>
             <w:lang w:val="es-ES"/>
           </w:rPr>
-          <w:t>18</w:t>
+          <w:t>4</w:t>
         </w:r>
         <w:r>
           <w:rPr>
@@ -800,7 +1201,7 @@
 </file>
 
 <file path=word/footnotes.xml><?xml version="1.0" encoding="utf-8"?>
-<w:footnotes xmlns:wpc="http://schemas.microsoft.com/office/word/2010/wordprocessingCanvas" xmlns:cx="http://schemas.microsoft.com/office/drawing/2014/chartex" xmlns:cx1="http://schemas.microsoft.com/office/drawing/2015/9/8/chartex" xmlns:cx2="http://schemas.microsoft.com/office/drawing/2015/10/21/chartex" xmlns:cx3="http://schemas.microsoft.com/office/drawing/2016/5/9/chartex" xmlns:cx4="http://schemas.microsoft.com/office/drawing/2016/5/10/chartex" xmlns:cx5="http://schemas.microsoft.com/office/drawing/2016/5/11/chartex" xmlns:cx6="http://schemas.microsoft.com/office/drawing/2016/5/12/chartex" xmlns:cx7="http://schemas.microsoft.com/office/drawing/2016/5/13/chartex" xmlns:cx8="http://schemas.microsoft.com/office/drawing/2016/5/14/chartex" xmlns:mc="http://schemas.openxmlformats.org/markup-compatibility/2006" xmlns:aink="http://schemas.microsoft.com/office/drawing/2016/ink" xmlns:am3d="http://schemas.microsoft.com/office/drawing/2017/model3d" xmlns:o="urn:schemas-microsoft-com:office:office" xmlns:r="http://schemas.openxmlformats.org/officeDocument/2006/relationships" xmlns:m="http://schemas.openxmlformats.org/officeDocument/2006/math" xmlns:v="urn:schemas-microsoft-com:vml" xmlns:wp14="http://schemas.microsoft.com/office/word/2010/wordprocessingDrawing" xmlns:wp="http://schemas.openxmlformats.org/drawingml/2006/wordprocessingDrawing" xmlns:w10="urn:schemas-microsoft-com:office:word" xmlns:w="http://schemas.openxmlformats.org/wordprocessingml/2006/main" xmlns:w14="http://schemas.microsoft.com/office/word/2010/wordml" xmlns:w15="http://schemas.microsoft.com/office/word/2012/wordml" xmlns:w16cid="http://schemas.microsoft.com/office/word/2016/wordml/cid" xmlns:w16se="http://schemas.microsoft.com/office/word/2015/wordml/symex" xmlns:wpg="http://schemas.microsoft.com/office/word/2010/wordprocessingGroup" xmlns:wpi="http://schemas.microsoft.com/office/word/2010/wordprocessingInk" xmlns:wne="http://schemas.microsoft.com/office/word/2006/wordml" xmlns:wps="http://schemas.microsoft.com/office/word/2010/wordprocessingShape" mc:Ignorable="w14 w15 w16se w16cid wp14">
+<w:footnotes xmlns:wpc="http://schemas.microsoft.com/office/word/2010/wordprocessingCanvas" xmlns:cx="http://schemas.microsoft.com/office/drawing/2014/chartex" xmlns:cx1="http://schemas.microsoft.com/office/drawing/2015/9/8/chartex" xmlns:mc="http://schemas.openxmlformats.org/markup-compatibility/2006" xmlns:o="urn:schemas-microsoft-com:office:office" xmlns:r="http://schemas.openxmlformats.org/officeDocument/2006/relationships" xmlns:m="http://schemas.openxmlformats.org/officeDocument/2006/math" xmlns:v="urn:schemas-microsoft-com:vml" xmlns:wp14="http://schemas.microsoft.com/office/word/2010/wordprocessingDrawing" xmlns:wp="http://schemas.openxmlformats.org/drawingml/2006/wordprocessingDrawing" xmlns:w10="urn:schemas-microsoft-com:office:word" xmlns:w="http://schemas.openxmlformats.org/wordprocessingml/2006/main" xmlns:w14="http://schemas.microsoft.com/office/word/2010/wordml" xmlns:w15="http://schemas.microsoft.com/office/word/2012/wordml" xmlns:w16se="http://schemas.microsoft.com/office/word/2015/wordml/symex" xmlns:wpg="http://schemas.microsoft.com/office/word/2010/wordprocessingGroup" xmlns:wpi="http://schemas.microsoft.com/office/word/2010/wordprocessingInk" xmlns:wne="http://schemas.microsoft.com/office/word/2006/wordml" xmlns:wps="http://schemas.microsoft.com/office/word/2010/wordprocessingShape" mc:Ignorable="w14 w15 w16se wp14">
   <w:footnote w:type="separator" w:id="-1">
     <w:p>
       <w:pPr>
@@ -825,7 +1226,7 @@
 </file>
 
 <file path=word/numbering.xml><?xml version="1.0" encoding="utf-8"?>
-<w:numbering xmlns:wpc="http://schemas.microsoft.com/office/word/2010/wordprocessingCanvas" xmlns:cx="http://schemas.microsoft.com/office/drawing/2014/chartex" xmlns:cx1="http://schemas.microsoft.com/office/drawing/2015/9/8/chartex" xmlns:cx2="http://schemas.microsoft.com/office/drawing/2015/10/21/chartex" xmlns:cx3="http://schemas.microsoft.com/office/drawing/2016/5/9/chartex" xmlns:cx4="http://schemas.microsoft.com/office/drawing/2016/5/10/chartex" xmlns:cx5="http://schemas.microsoft.com/office/drawing/2016/5/11/chartex" xmlns:cx6="http://schemas.microsoft.com/office/drawing/2016/5/12/chartex" xmlns:cx7="http://schemas.microsoft.com/office/drawing/2016/5/13/chartex" xmlns:cx8="http://schemas.microsoft.com/office/drawing/2016/5/14/chartex" xmlns:mc="http://schemas.openxmlformats.org/markup-compatibility/2006" xmlns:aink="http://schemas.microsoft.com/office/drawing/2016/ink" xmlns:am3d="http://schemas.microsoft.com/office/drawing/2017/model3d" xmlns:o="urn:schemas-microsoft-com:office:office" xmlns:r="http://schemas.openxmlformats.org/officeDocument/2006/relationships" xmlns:m="http://schemas.openxmlformats.org/officeDocument/2006/math" xmlns:v="urn:schemas-microsoft-com:vml" xmlns:wp14="http://schemas.microsoft.com/office/word/2010/wordprocessingDrawing" xmlns:wp="http://schemas.openxmlformats.org/drawingml/2006/wordprocessingDrawing" xmlns:w10="urn:schemas-microsoft-com:office:word" xmlns:w="http://schemas.openxmlformats.org/wordprocessingml/2006/main" xmlns:w14="http://schemas.microsoft.com/office/word/2010/wordml" xmlns:w15="http://schemas.microsoft.com/office/word/2012/wordml" xmlns:w16cid="http://schemas.microsoft.com/office/word/2016/wordml/cid" xmlns:w16se="http://schemas.microsoft.com/office/word/2015/wordml/symex" xmlns:wpg="http://schemas.microsoft.com/office/word/2010/wordprocessingGroup" xmlns:wpi="http://schemas.microsoft.com/office/word/2010/wordprocessingInk" xmlns:wne="http://schemas.microsoft.com/office/word/2006/wordml" xmlns:wps="http://schemas.microsoft.com/office/word/2010/wordprocessingShape" mc:Ignorable="w14 w15 w16se w16cid wp14">
+<w:numbering xmlns:wpc="http://schemas.microsoft.com/office/word/2010/wordprocessingCanvas" xmlns:cx="http://schemas.microsoft.com/office/drawing/2014/chartex" xmlns:cx1="http://schemas.microsoft.com/office/drawing/2015/9/8/chartex" xmlns:mc="http://schemas.openxmlformats.org/markup-compatibility/2006" xmlns:o="urn:schemas-microsoft-com:office:office" xmlns:r="http://schemas.openxmlformats.org/officeDocument/2006/relationships" xmlns:m="http://schemas.openxmlformats.org/officeDocument/2006/math" xmlns:v="urn:schemas-microsoft-com:vml" xmlns:wp14="http://schemas.microsoft.com/office/word/2010/wordprocessingDrawing" xmlns:wp="http://schemas.openxmlformats.org/drawingml/2006/wordprocessingDrawing" xmlns:w10="urn:schemas-microsoft-com:office:word" xmlns:w="http://schemas.openxmlformats.org/wordprocessingml/2006/main" xmlns:w14="http://schemas.microsoft.com/office/word/2010/wordml" xmlns:w15="http://schemas.microsoft.com/office/word/2012/wordml" xmlns:w16se="http://schemas.microsoft.com/office/word/2015/wordml/symex" xmlns:wpg="http://schemas.microsoft.com/office/word/2010/wordprocessingGroup" xmlns:wpi="http://schemas.microsoft.com/office/word/2010/wordprocessingInk" xmlns:wne="http://schemas.microsoft.com/office/word/2006/wordml" xmlns:wps="http://schemas.microsoft.com/office/word/2010/wordprocessingShape" mc:Ignorable="w14 w15 w16se wp14">
   <w:abstractNum w:abstractNumId="0" w15:restartNumberingAfterBreak="0">
     <w:nsid w:val="02897FB2"/>
     <w:multiLevelType w:val="hybridMultilevel"/>
@@ -1357,6 +1758,119 @@
     </w:lvl>
   </w:abstractNum>
   <w:abstractNum w:abstractNumId="4" w15:restartNumberingAfterBreak="0">
+    <w:nsid w:val="14936E2C"/>
+    <w:multiLevelType w:val="hybridMultilevel"/>
+    <w:tmpl w:val="DC28857E"/>
+    <w:lvl w:ilvl="0" w:tplc="0C0A0001">
+      <w:start w:val="1"/>
+      <w:numFmt w:val="bullet"/>
+      <w:lvlText w:val=""/>
+      <w:lvlJc w:val="left"/>
+      <w:pPr>
+        <w:ind w:left="720" w:hanging="360"/>
+      </w:pPr>
+      <w:rPr>
+        <w:rFonts w:ascii="Symbol" w:hAnsi="Symbol" w:hint="default"/>
+      </w:rPr>
+    </w:lvl>
+    <w:lvl w:ilvl="1" w:tplc="0C0A0003" w:tentative="1">
+      <w:start w:val="1"/>
+      <w:numFmt w:val="bullet"/>
+      <w:lvlText w:val="o"/>
+      <w:lvlJc w:val="left"/>
+      <w:pPr>
+        <w:ind w:left="1440" w:hanging="360"/>
+      </w:pPr>
+      <w:rPr>
+        <w:rFonts w:ascii="Courier New" w:hAnsi="Courier New" w:cs="Courier New" w:hint="default"/>
+      </w:rPr>
+    </w:lvl>
+    <w:lvl w:ilvl="2" w:tplc="0C0A0005" w:tentative="1">
+      <w:start w:val="1"/>
+      <w:numFmt w:val="bullet"/>
+      <w:lvlText w:val=""/>
+      <w:lvlJc w:val="left"/>
+      <w:pPr>
+        <w:ind w:left="2160" w:hanging="360"/>
+      </w:pPr>
+      <w:rPr>
+        <w:rFonts w:ascii="Wingdings" w:hAnsi="Wingdings" w:hint="default"/>
+      </w:rPr>
+    </w:lvl>
+    <w:lvl w:ilvl="3" w:tplc="0C0A0001" w:tentative="1">
+      <w:start w:val="1"/>
+      <w:numFmt w:val="bullet"/>
+      <w:lvlText w:val=""/>
+      <w:lvlJc w:val="left"/>
+      <w:pPr>
+        <w:ind w:left="2880" w:hanging="360"/>
+      </w:pPr>
+      <w:rPr>
+        <w:rFonts w:ascii="Symbol" w:hAnsi="Symbol" w:hint="default"/>
+      </w:rPr>
+    </w:lvl>
+    <w:lvl w:ilvl="4" w:tplc="0C0A0003" w:tentative="1">
+      <w:start w:val="1"/>
+      <w:numFmt w:val="bullet"/>
+      <w:lvlText w:val="o"/>
+      <w:lvlJc w:val="left"/>
+      <w:pPr>
+        <w:ind w:left="3600" w:hanging="360"/>
+      </w:pPr>
+      <w:rPr>
+        <w:rFonts w:ascii="Courier New" w:hAnsi="Courier New" w:cs="Courier New" w:hint="default"/>
+      </w:rPr>
+    </w:lvl>
+    <w:lvl w:ilvl="5" w:tplc="0C0A0005" w:tentative="1">
+      <w:start w:val="1"/>
+      <w:numFmt w:val="bullet"/>
+      <w:lvlText w:val=""/>
+      <w:lvlJc w:val="left"/>
+      <w:pPr>
+        <w:ind w:left="4320" w:hanging="360"/>
+      </w:pPr>
+      <w:rPr>
+        <w:rFonts w:ascii="Wingdings" w:hAnsi="Wingdings" w:hint="default"/>
+      </w:rPr>
+    </w:lvl>
+    <w:lvl w:ilvl="6" w:tplc="0C0A0001" w:tentative="1">
+      <w:start w:val="1"/>
+      <w:numFmt w:val="bullet"/>
+      <w:lvlText w:val=""/>
+      <w:lvlJc w:val="left"/>
+      <w:pPr>
+        <w:ind w:left="5040" w:hanging="360"/>
+      </w:pPr>
+      <w:rPr>
+        <w:rFonts w:ascii="Symbol" w:hAnsi="Symbol" w:hint="default"/>
+      </w:rPr>
+    </w:lvl>
+    <w:lvl w:ilvl="7" w:tplc="0C0A0003" w:tentative="1">
+      <w:start w:val="1"/>
+      <w:numFmt w:val="bullet"/>
+      <w:lvlText w:val="o"/>
+      <w:lvlJc w:val="left"/>
+      <w:pPr>
+        <w:ind w:left="5760" w:hanging="360"/>
+      </w:pPr>
+      <w:rPr>
+        <w:rFonts w:ascii="Courier New" w:hAnsi="Courier New" w:cs="Courier New" w:hint="default"/>
+      </w:rPr>
+    </w:lvl>
+    <w:lvl w:ilvl="8" w:tplc="0C0A0005" w:tentative="1">
+      <w:start w:val="1"/>
+      <w:numFmt w:val="bullet"/>
+      <w:lvlText w:val=""/>
+      <w:lvlJc w:val="left"/>
+      <w:pPr>
+        <w:ind w:left="6480" w:hanging="360"/>
+      </w:pPr>
+      <w:rPr>
+        <w:rFonts w:ascii="Wingdings" w:hAnsi="Wingdings" w:hint="default"/>
+      </w:rPr>
+    </w:lvl>
+  </w:abstractNum>
+  <w:abstractNum w:abstractNumId="5" w15:restartNumberingAfterBreak="0">
     <w:nsid w:val="16BA13E1"/>
     <w:multiLevelType w:val="hybridMultilevel"/>
     <w:tmpl w:val="C31E0EAA"/>
@@ -1469,7 +1983,7 @@
       </w:rPr>
     </w:lvl>
   </w:abstractNum>
-  <w:abstractNum w:abstractNumId="5" w15:restartNumberingAfterBreak="0">
+  <w:abstractNum w:abstractNumId="6" w15:restartNumberingAfterBreak="0">
     <w:nsid w:val="16F73DBF"/>
     <w:multiLevelType w:val="hybridMultilevel"/>
     <w:tmpl w:val="29BC6B08"/>
@@ -1582,7 +2096,7 @@
       </w:rPr>
     </w:lvl>
   </w:abstractNum>
-  <w:abstractNum w:abstractNumId="6" w15:restartNumberingAfterBreak="0">
+  <w:abstractNum w:abstractNumId="7" w15:restartNumberingAfterBreak="0">
     <w:nsid w:val="23F6400D"/>
     <w:multiLevelType w:val="hybridMultilevel"/>
     <w:tmpl w:val="C71C2D9E"/>
@@ -1695,7 +2209,7 @@
       </w:rPr>
     </w:lvl>
   </w:abstractNum>
-  <w:abstractNum w:abstractNumId="7" w15:restartNumberingAfterBreak="0">
+  <w:abstractNum w:abstractNumId="8" w15:restartNumberingAfterBreak="0">
     <w:nsid w:val="294032EC"/>
     <w:multiLevelType w:val="hybridMultilevel"/>
     <w:tmpl w:val="8C18DBCC"/>
@@ -1808,7 +2322,7 @@
       </w:rPr>
     </w:lvl>
   </w:abstractNum>
-  <w:abstractNum w:abstractNumId="8" w15:restartNumberingAfterBreak="0">
+  <w:abstractNum w:abstractNumId="9" w15:restartNumberingAfterBreak="0">
     <w:nsid w:val="31281203"/>
     <w:multiLevelType w:val="hybridMultilevel"/>
     <w:tmpl w:val="87068114"/>
@@ -1921,7 +2435,7 @@
       </w:rPr>
     </w:lvl>
   </w:abstractNum>
-  <w:abstractNum w:abstractNumId="9" w15:restartNumberingAfterBreak="0">
+  <w:abstractNum w:abstractNumId="10" w15:restartNumberingAfterBreak="0">
     <w:nsid w:val="3BB3003E"/>
     <w:multiLevelType w:val="hybridMultilevel"/>
     <w:tmpl w:val="0498B72E"/>
@@ -2034,7 +2548,7 @@
       </w:rPr>
     </w:lvl>
   </w:abstractNum>
-  <w:abstractNum w:abstractNumId="10" w15:restartNumberingAfterBreak="0">
+  <w:abstractNum w:abstractNumId="11" w15:restartNumberingAfterBreak="0">
     <w:nsid w:val="420873B0"/>
     <w:multiLevelType w:val="hybridMultilevel"/>
     <w:tmpl w:val="E32EEE24"/>
@@ -2147,7 +2661,7 @@
       </w:rPr>
     </w:lvl>
   </w:abstractNum>
-  <w:abstractNum w:abstractNumId="11" w15:restartNumberingAfterBreak="0">
+  <w:abstractNum w:abstractNumId="12" w15:restartNumberingAfterBreak="0">
     <w:nsid w:val="462E105A"/>
     <w:multiLevelType w:val="hybridMultilevel"/>
     <w:tmpl w:val="F48C4EFE"/>
@@ -2260,7 +2774,120 @@
       </w:rPr>
     </w:lvl>
   </w:abstractNum>
-  <w:abstractNum w:abstractNumId="12" w15:restartNumberingAfterBreak="0">
+  <w:abstractNum w:abstractNumId="13" w15:restartNumberingAfterBreak="0">
+    <w:nsid w:val="562A4496"/>
+    <w:multiLevelType w:val="hybridMultilevel"/>
+    <w:tmpl w:val="CEECDC54"/>
+    <w:lvl w:ilvl="0" w:tplc="0C0A0001">
+      <w:start w:val="1"/>
+      <w:numFmt w:val="bullet"/>
+      <w:lvlText w:val=""/>
+      <w:lvlJc w:val="left"/>
+      <w:pPr>
+        <w:ind w:left="720" w:hanging="360"/>
+      </w:pPr>
+      <w:rPr>
+        <w:rFonts w:ascii="Symbol" w:hAnsi="Symbol" w:hint="default"/>
+      </w:rPr>
+    </w:lvl>
+    <w:lvl w:ilvl="1" w:tplc="0C0A0003">
+      <w:start w:val="1"/>
+      <w:numFmt w:val="bullet"/>
+      <w:lvlText w:val="o"/>
+      <w:lvlJc w:val="left"/>
+      <w:pPr>
+        <w:ind w:left="1440" w:hanging="360"/>
+      </w:pPr>
+      <w:rPr>
+        <w:rFonts w:ascii="Courier New" w:hAnsi="Courier New" w:cs="Courier New" w:hint="default"/>
+      </w:rPr>
+    </w:lvl>
+    <w:lvl w:ilvl="2" w:tplc="0C0A0005" w:tentative="1">
+      <w:start w:val="1"/>
+      <w:numFmt w:val="bullet"/>
+      <w:lvlText w:val=""/>
+      <w:lvlJc w:val="left"/>
+      <w:pPr>
+        <w:ind w:left="2160" w:hanging="360"/>
+      </w:pPr>
+      <w:rPr>
+        <w:rFonts w:ascii="Wingdings" w:hAnsi="Wingdings" w:hint="default"/>
+      </w:rPr>
+    </w:lvl>
+    <w:lvl w:ilvl="3" w:tplc="0C0A0001" w:tentative="1">
+      <w:start w:val="1"/>
+      <w:numFmt w:val="bullet"/>
+      <w:lvlText w:val=""/>
+      <w:lvlJc w:val="left"/>
+      <w:pPr>
+        <w:ind w:left="2880" w:hanging="360"/>
+      </w:pPr>
+      <w:rPr>
+        <w:rFonts w:ascii="Symbol" w:hAnsi="Symbol" w:hint="default"/>
+      </w:rPr>
+    </w:lvl>
+    <w:lvl w:ilvl="4" w:tplc="0C0A0003" w:tentative="1">
+      <w:start w:val="1"/>
+      <w:numFmt w:val="bullet"/>
+      <w:lvlText w:val="o"/>
+      <w:lvlJc w:val="left"/>
+      <w:pPr>
+        <w:ind w:left="3600" w:hanging="360"/>
+      </w:pPr>
+      <w:rPr>
+        <w:rFonts w:ascii="Courier New" w:hAnsi="Courier New" w:cs="Courier New" w:hint="default"/>
+      </w:rPr>
+    </w:lvl>
+    <w:lvl w:ilvl="5" w:tplc="0C0A0005" w:tentative="1">
+      <w:start w:val="1"/>
+      <w:numFmt w:val="bullet"/>
+      <w:lvlText w:val=""/>
+      <w:lvlJc w:val="left"/>
+      <w:pPr>
+        <w:ind w:left="4320" w:hanging="360"/>
+      </w:pPr>
+      <w:rPr>
+        <w:rFonts w:ascii="Wingdings" w:hAnsi="Wingdings" w:hint="default"/>
+      </w:rPr>
+    </w:lvl>
+    <w:lvl w:ilvl="6" w:tplc="0C0A0001" w:tentative="1">
+      <w:start w:val="1"/>
+      <w:numFmt w:val="bullet"/>
+      <w:lvlText w:val=""/>
+      <w:lvlJc w:val="left"/>
+      <w:pPr>
+        <w:ind w:left="5040" w:hanging="360"/>
+      </w:pPr>
+      <w:rPr>
+        <w:rFonts w:ascii="Symbol" w:hAnsi="Symbol" w:hint="default"/>
+      </w:rPr>
+    </w:lvl>
+    <w:lvl w:ilvl="7" w:tplc="0C0A0003" w:tentative="1">
+      <w:start w:val="1"/>
+      <w:numFmt w:val="bullet"/>
+      <w:lvlText w:val="o"/>
+      <w:lvlJc w:val="left"/>
+      <w:pPr>
+        <w:ind w:left="5760" w:hanging="360"/>
+      </w:pPr>
+      <w:rPr>
+        <w:rFonts w:ascii="Courier New" w:hAnsi="Courier New" w:cs="Courier New" w:hint="default"/>
+      </w:rPr>
+    </w:lvl>
+    <w:lvl w:ilvl="8" w:tplc="0C0A0005" w:tentative="1">
+      <w:start w:val="1"/>
+      <w:numFmt w:val="bullet"/>
+      <w:lvlText w:val=""/>
+      <w:lvlJc w:val="left"/>
+      <w:pPr>
+        <w:ind w:left="6480" w:hanging="360"/>
+      </w:pPr>
+      <w:rPr>
+        <w:rFonts w:ascii="Wingdings" w:hAnsi="Wingdings" w:hint="default"/>
+      </w:rPr>
+    </w:lvl>
+  </w:abstractNum>
+  <w:abstractNum w:abstractNumId="14" w15:restartNumberingAfterBreak="0">
     <w:nsid w:val="5C433768"/>
     <w:multiLevelType w:val="hybridMultilevel"/>
     <w:tmpl w:val="BD58571C"/>
@@ -2373,7 +3000,120 @@
       </w:rPr>
     </w:lvl>
   </w:abstractNum>
-  <w:abstractNum w:abstractNumId="13" w15:restartNumberingAfterBreak="0">
+  <w:abstractNum w:abstractNumId="15" w15:restartNumberingAfterBreak="0">
+    <w:nsid w:val="5D251E03"/>
+    <w:multiLevelType w:val="hybridMultilevel"/>
+    <w:tmpl w:val="3AA675A2"/>
+    <w:lvl w:ilvl="0" w:tplc="0C0A0001">
+      <w:start w:val="1"/>
+      <w:numFmt w:val="bullet"/>
+      <w:lvlText w:val=""/>
+      <w:lvlJc w:val="left"/>
+      <w:pPr>
+        <w:ind w:left="720" w:hanging="360"/>
+      </w:pPr>
+      <w:rPr>
+        <w:rFonts w:ascii="Symbol" w:hAnsi="Symbol" w:hint="default"/>
+      </w:rPr>
+    </w:lvl>
+    <w:lvl w:ilvl="1" w:tplc="0C0A0003" w:tentative="1">
+      <w:start w:val="1"/>
+      <w:numFmt w:val="bullet"/>
+      <w:lvlText w:val="o"/>
+      <w:lvlJc w:val="left"/>
+      <w:pPr>
+        <w:ind w:left="1440" w:hanging="360"/>
+      </w:pPr>
+      <w:rPr>
+        <w:rFonts w:ascii="Courier New" w:hAnsi="Courier New" w:cs="Courier New" w:hint="default"/>
+      </w:rPr>
+    </w:lvl>
+    <w:lvl w:ilvl="2" w:tplc="0C0A0005" w:tentative="1">
+      <w:start w:val="1"/>
+      <w:numFmt w:val="bullet"/>
+      <w:lvlText w:val=""/>
+      <w:lvlJc w:val="left"/>
+      <w:pPr>
+        <w:ind w:left="2160" w:hanging="360"/>
+      </w:pPr>
+      <w:rPr>
+        <w:rFonts w:ascii="Wingdings" w:hAnsi="Wingdings" w:hint="default"/>
+      </w:rPr>
+    </w:lvl>
+    <w:lvl w:ilvl="3" w:tplc="0C0A0001" w:tentative="1">
+      <w:start w:val="1"/>
+      <w:numFmt w:val="bullet"/>
+      <w:lvlText w:val=""/>
+      <w:lvlJc w:val="left"/>
+      <w:pPr>
+        <w:ind w:left="2880" w:hanging="360"/>
+      </w:pPr>
+      <w:rPr>
+        <w:rFonts w:ascii="Symbol" w:hAnsi="Symbol" w:hint="default"/>
+      </w:rPr>
+    </w:lvl>
+    <w:lvl w:ilvl="4" w:tplc="0C0A0003" w:tentative="1">
+      <w:start w:val="1"/>
+      <w:numFmt w:val="bullet"/>
+      <w:lvlText w:val="o"/>
+      <w:lvlJc w:val="left"/>
+      <w:pPr>
+        <w:ind w:left="3600" w:hanging="360"/>
+      </w:pPr>
+      <w:rPr>
+        <w:rFonts w:ascii="Courier New" w:hAnsi="Courier New" w:cs="Courier New" w:hint="default"/>
+      </w:rPr>
+    </w:lvl>
+    <w:lvl w:ilvl="5" w:tplc="0C0A0005" w:tentative="1">
+      <w:start w:val="1"/>
+      <w:numFmt w:val="bullet"/>
+      <w:lvlText w:val=""/>
+      <w:lvlJc w:val="left"/>
+      <w:pPr>
+        <w:ind w:left="4320" w:hanging="360"/>
+      </w:pPr>
+      <w:rPr>
+        <w:rFonts w:ascii="Wingdings" w:hAnsi="Wingdings" w:hint="default"/>
+      </w:rPr>
+    </w:lvl>
+    <w:lvl w:ilvl="6" w:tplc="0C0A0001" w:tentative="1">
+      <w:start w:val="1"/>
+      <w:numFmt w:val="bullet"/>
+      <w:lvlText w:val=""/>
+      <w:lvlJc w:val="left"/>
+      <w:pPr>
+        <w:ind w:left="5040" w:hanging="360"/>
+      </w:pPr>
+      <w:rPr>
+        <w:rFonts w:ascii="Symbol" w:hAnsi="Symbol" w:hint="default"/>
+      </w:rPr>
+    </w:lvl>
+    <w:lvl w:ilvl="7" w:tplc="0C0A0003" w:tentative="1">
+      <w:start w:val="1"/>
+      <w:numFmt w:val="bullet"/>
+      <w:lvlText w:val="o"/>
+      <w:lvlJc w:val="left"/>
+      <w:pPr>
+        <w:ind w:left="5760" w:hanging="360"/>
+      </w:pPr>
+      <w:rPr>
+        <w:rFonts w:ascii="Courier New" w:hAnsi="Courier New" w:cs="Courier New" w:hint="default"/>
+      </w:rPr>
+    </w:lvl>
+    <w:lvl w:ilvl="8" w:tplc="0C0A0005" w:tentative="1">
+      <w:start w:val="1"/>
+      <w:numFmt w:val="bullet"/>
+      <w:lvlText w:val=""/>
+      <w:lvlJc w:val="left"/>
+      <w:pPr>
+        <w:ind w:left="6480" w:hanging="360"/>
+      </w:pPr>
+      <w:rPr>
+        <w:rFonts w:ascii="Wingdings" w:hAnsi="Wingdings" w:hint="default"/>
+      </w:rPr>
+    </w:lvl>
+  </w:abstractNum>
+  <w:abstractNum w:abstractNumId="16" w15:restartNumberingAfterBreak="0">
     <w:nsid w:val="5FC0269D"/>
     <w:multiLevelType w:val="hybridMultilevel"/>
     <w:tmpl w:val="FB6E59F2"/>
@@ -2486,7 +3226,120 @@
       </w:rPr>
     </w:lvl>
   </w:abstractNum>
-  <w:abstractNum w:abstractNumId="14" w15:restartNumberingAfterBreak="0">
+  <w:abstractNum w:abstractNumId="17" w15:restartNumberingAfterBreak="0">
+    <w:nsid w:val="5FEA71FD"/>
+    <w:multiLevelType w:val="hybridMultilevel"/>
+    <w:tmpl w:val="9F420DC2"/>
+    <w:lvl w:ilvl="0" w:tplc="0C0A0001">
+      <w:start w:val="1"/>
+      <w:numFmt w:val="bullet"/>
+      <w:lvlText w:val=""/>
+      <w:lvlJc w:val="left"/>
+      <w:pPr>
+        <w:ind w:left="720" w:hanging="360"/>
+      </w:pPr>
+      <w:rPr>
+        <w:rFonts w:ascii="Symbol" w:hAnsi="Symbol" w:hint="default"/>
+      </w:rPr>
+    </w:lvl>
+    <w:lvl w:ilvl="1" w:tplc="0C0A0003" w:tentative="1">
+      <w:start w:val="1"/>
+      <w:numFmt w:val="bullet"/>
+      <w:lvlText w:val="o"/>
+      <w:lvlJc w:val="left"/>
+      <w:pPr>
+        <w:ind w:left="1440" w:hanging="360"/>
+      </w:pPr>
+      <w:rPr>
+        <w:rFonts w:ascii="Courier New" w:hAnsi="Courier New" w:cs="Courier New" w:hint="default"/>
+      </w:rPr>
+    </w:lvl>
+    <w:lvl w:ilvl="2" w:tplc="0C0A0005" w:tentative="1">
+      <w:start w:val="1"/>
+      <w:numFmt w:val="bullet"/>
+      <w:lvlText w:val=""/>
+      <w:lvlJc w:val="left"/>
+      <w:pPr>
+        <w:ind w:left="2160" w:hanging="360"/>
+      </w:pPr>
+      <w:rPr>
+        <w:rFonts w:ascii="Wingdings" w:hAnsi="Wingdings" w:hint="default"/>
+      </w:rPr>
+    </w:lvl>
+    <w:lvl w:ilvl="3" w:tplc="0C0A0001" w:tentative="1">
+      <w:start w:val="1"/>
+      <w:numFmt w:val="bullet"/>
+      <w:lvlText w:val=""/>
+      <w:lvlJc w:val="left"/>
+      <w:pPr>
+        <w:ind w:left="2880" w:hanging="360"/>
+      </w:pPr>
+      <w:rPr>
+        <w:rFonts w:ascii="Symbol" w:hAnsi="Symbol" w:hint="default"/>
+      </w:rPr>
+    </w:lvl>
+    <w:lvl w:ilvl="4" w:tplc="0C0A0003" w:tentative="1">
+      <w:start w:val="1"/>
+      <w:numFmt w:val="bullet"/>
+      <w:lvlText w:val="o"/>
+      <w:lvlJc w:val="left"/>
+      <w:pPr>
+        <w:ind w:left="3600" w:hanging="360"/>
+      </w:pPr>
+      <w:rPr>
+        <w:rFonts w:ascii="Courier New" w:hAnsi="Courier New" w:cs="Courier New" w:hint="default"/>
+      </w:rPr>
+    </w:lvl>
+    <w:lvl w:ilvl="5" w:tplc="0C0A0005" w:tentative="1">
+      <w:start w:val="1"/>
+      <w:numFmt w:val="bullet"/>
+      <w:lvlText w:val=""/>
+      <w:lvlJc w:val="left"/>
+      <w:pPr>
+        <w:ind w:left="4320" w:hanging="360"/>
+      </w:pPr>
+      <w:rPr>
+        <w:rFonts w:ascii="Wingdings" w:hAnsi="Wingdings" w:hint="default"/>
+      </w:rPr>
+    </w:lvl>
+    <w:lvl w:ilvl="6" w:tplc="0C0A0001" w:tentative="1">
+      <w:start w:val="1"/>
+      <w:numFmt w:val="bullet"/>
+      <w:lvlText w:val=""/>
+      <w:lvlJc w:val="left"/>
+      <w:pPr>
+        <w:ind w:left="5040" w:hanging="360"/>
+      </w:pPr>
+      <w:rPr>
+        <w:rFonts w:ascii="Symbol" w:hAnsi="Symbol" w:hint="default"/>
+      </w:rPr>
+    </w:lvl>
+    <w:lvl w:ilvl="7" w:tplc="0C0A0003" w:tentative="1">
+      <w:start w:val="1"/>
+      <w:numFmt w:val="bullet"/>
+      <w:lvlText w:val="o"/>
+      <w:lvlJc w:val="left"/>
+      <w:pPr>
+        <w:ind w:left="5760" w:hanging="360"/>
+      </w:pPr>
+      <w:rPr>
+        <w:rFonts w:ascii="Courier New" w:hAnsi="Courier New" w:cs="Courier New" w:hint="default"/>
+      </w:rPr>
+    </w:lvl>
+    <w:lvl w:ilvl="8" w:tplc="0C0A0005" w:tentative="1">
+      <w:start w:val="1"/>
+      <w:numFmt w:val="bullet"/>
+      <w:lvlText w:val=""/>
+      <w:lvlJc w:val="left"/>
+      <w:pPr>
+        <w:ind w:left="6480" w:hanging="360"/>
+      </w:pPr>
+      <w:rPr>
+        <w:rFonts w:ascii="Wingdings" w:hAnsi="Wingdings" w:hint="default"/>
+      </w:rPr>
+    </w:lvl>
+  </w:abstractNum>
+  <w:abstractNum w:abstractNumId="18" w15:restartNumberingAfterBreak="0">
     <w:nsid w:val="60D87EC7"/>
     <w:multiLevelType w:val="hybridMultilevel"/>
     <w:tmpl w:val="F9667248"/>
@@ -2599,7 +3452,233 @@
       </w:rPr>
     </w:lvl>
   </w:abstractNum>
-  <w:abstractNum w:abstractNumId="15" w15:restartNumberingAfterBreak="0">
+  <w:abstractNum w:abstractNumId="19" w15:restartNumberingAfterBreak="0">
+    <w:nsid w:val="67DC36ED"/>
+    <w:multiLevelType w:val="hybridMultilevel"/>
+    <w:tmpl w:val="CBD2C502"/>
+    <w:lvl w:ilvl="0" w:tplc="0C0A0001">
+      <w:start w:val="1"/>
+      <w:numFmt w:val="bullet"/>
+      <w:lvlText w:val=""/>
+      <w:lvlJc w:val="left"/>
+      <w:pPr>
+        <w:ind w:left="720" w:hanging="360"/>
+      </w:pPr>
+      <w:rPr>
+        <w:rFonts w:ascii="Symbol" w:hAnsi="Symbol" w:hint="default"/>
+      </w:rPr>
+    </w:lvl>
+    <w:lvl w:ilvl="1" w:tplc="0C0A0003" w:tentative="1">
+      <w:start w:val="1"/>
+      <w:numFmt w:val="bullet"/>
+      <w:lvlText w:val="o"/>
+      <w:lvlJc w:val="left"/>
+      <w:pPr>
+        <w:ind w:left="1440" w:hanging="360"/>
+      </w:pPr>
+      <w:rPr>
+        <w:rFonts w:ascii="Courier New" w:hAnsi="Courier New" w:cs="Courier New" w:hint="default"/>
+      </w:rPr>
+    </w:lvl>
+    <w:lvl w:ilvl="2" w:tplc="0C0A0005" w:tentative="1">
+      <w:start w:val="1"/>
+      <w:numFmt w:val="bullet"/>
+      <w:lvlText w:val=""/>
+      <w:lvlJc w:val="left"/>
+      <w:pPr>
+        <w:ind w:left="2160" w:hanging="360"/>
+      </w:pPr>
+      <w:rPr>
+        <w:rFonts w:ascii="Wingdings" w:hAnsi="Wingdings" w:hint="default"/>
+      </w:rPr>
+    </w:lvl>
+    <w:lvl w:ilvl="3" w:tplc="0C0A0001" w:tentative="1">
+      <w:start w:val="1"/>
+      <w:numFmt w:val="bullet"/>
+      <w:lvlText w:val=""/>
+      <w:lvlJc w:val="left"/>
+      <w:pPr>
+        <w:ind w:left="2880" w:hanging="360"/>
+      </w:pPr>
+      <w:rPr>
+        <w:rFonts w:ascii="Symbol" w:hAnsi="Symbol" w:hint="default"/>
+      </w:rPr>
+    </w:lvl>
+    <w:lvl w:ilvl="4" w:tplc="0C0A0003" w:tentative="1">
+      <w:start w:val="1"/>
+      <w:numFmt w:val="bullet"/>
+      <w:lvlText w:val="o"/>
+      <w:lvlJc w:val="left"/>
+      <w:pPr>
+        <w:ind w:left="3600" w:hanging="360"/>
+      </w:pPr>
+      <w:rPr>
+        <w:rFonts w:ascii="Courier New" w:hAnsi="Courier New" w:cs="Courier New" w:hint="default"/>
+      </w:rPr>
+    </w:lvl>
+    <w:lvl w:ilvl="5" w:tplc="0C0A0005" w:tentative="1">
+      <w:start w:val="1"/>
+      <w:numFmt w:val="bullet"/>
+      <w:lvlText w:val=""/>
+      <w:lvlJc w:val="left"/>
+      <w:pPr>
+        <w:ind w:left="4320" w:hanging="360"/>
+      </w:pPr>
+      <w:rPr>
+        <w:rFonts w:ascii="Wingdings" w:hAnsi="Wingdings" w:hint="default"/>
+      </w:rPr>
+    </w:lvl>
+    <w:lvl w:ilvl="6" w:tplc="0C0A0001" w:tentative="1">
+      <w:start w:val="1"/>
+      <w:numFmt w:val="bullet"/>
+      <w:lvlText w:val=""/>
+      <w:lvlJc w:val="left"/>
+      <w:pPr>
+        <w:ind w:left="5040" w:hanging="360"/>
+      </w:pPr>
+      <w:rPr>
+        <w:rFonts w:ascii="Symbol" w:hAnsi="Symbol" w:hint="default"/>
+      </w:rPr>
+    </w:lvl>
+    <w:lvl w:ilvl="7" w:tplc="0C0A0003" w:tentative="1">
+      <w:start w:val="1"/>
+      <w:numFmt w:val="bullet"/>
+      <w:lvlText w:val="o"/>
+      <w:lvlJc w:val="left"/>
+      <w:pPr>
+        <w:ind w:left="5760" w:hanging="360"/>
+      </w:pPr>
+      <w:rPr>
+        <w:rFonts w:ascii="Courier New" w:hAnsi="Courier New" w:cs="Courier New" w:hint="default"/>
+      </w:rPr>
+    </w:lvl>
+    <w:lvl w:ilvl="8" w:tplc="0C0A0005" w:tentative="1">
+      <w:start w:val="1"/>
+      <w:numFmt w:val="bullet"/>
+      <w:lvlText w:val=""/>
+      <w:lvlJc w:val="left"/>
+      <w:pPr>
+        <w:ind w:left="6480" w:hanging="360"/>
+      </w:pPr>
+      <w:rPr>
+        <w:rFonts w:ascii="Wingdings" w:hAnsi="Wingdings" w:hint="default"/>
+      </w:rPr>
+    </w:lvl>
+  </w:abstractNum>
+  <w:abstractNum w:abstractNumId="20" w15:restartNumberingAfterBreak="0">
+    <w:nsid w:val="6AD36182"/>
+    <w:multiLevelType w:val="hybridMultilevel"/>
+    <w:tmpl w:val="E21CFC4C"/>
+    <w:lvl w:ilvl="0" w:tplc="0C0A0001">
+      <w:start w:val="1"/>
+      <w:numFmt w:val="bullet"/>
+      <w:lvlText w:val=""/>
+      <w:lvlJc w:val="left"/>
+      <w:pPr>
+        <w:ind w:left="720" w:hanging="360"/>
+      </w:pPr>
+      <w:rPr>
+        <w:rFonts w:ascii="Symbol" w:hAnsi="Symbol" w:hint="default"/>
+      </w:rPr>
+    </w:lvl>
+    <w:lvl w:ilvl="1" w:tplc="0C0A0003" w:tentative="1">
+      <w:start w:val="1"/>
+      <w:numFmt w:val="bullet"/>
+      <w:lvlText w:val="o"/>
+      <w:lvlJc w:val="left"/>
+      <w:pPr>
+        <w:ind w:left="1440" w:hanging="360"/>
+      </w:pPr>
+      <w:rPr>
+        <w:rFonts w:ascii="Courier New" w:hAnsi="Courier New" w:cs="Courier New" w:hint="default"/>
+      </w:rPr>
+    </w:lvl>
+    <w:lvl w:ilvl="2" w:tplc="0C0A0005" w:tentative="1">
+      <w:start w:val="1"/>
+      <w:numFmt w:val="bullet"/>
+      <w:lvlText w:val=""/>
+      <w:lvlJc w:val="left"/>
+      <w:pPr>
+        <w:ind w:left="2160" w:hanging="360"/>
+      </w:pPr>
+      <w:rPr>
+        <w:rFonts w:ascii="Wingdings" w:hAnsi="Wingdings" w:hint="default"/>
+      </w:rPr>
+    </w:lvl>
+    <w:lvl w:ilvl="3" w:tplc="0C0A0001" w:tentative="1">
+      <w:start w:val="1"/>
+      <w:numFmt w:val="bullet"/>
+      <w:lvlText w:val=""/>
+      <w:lvlJc w:val="left"/>
+      <w:pPr>
+        <w:ind w:left="2880" w:hanging="360"/>
+      </w:pPr>
+      <w:rPr>
+        <w:rFonts w:ascii="Symbol" w:hAnsi="Symbol" w:hint="default"/>
+      </w:rPr>
+    </w:lvl>
+    <w:lvl w:ilvl="4" w:tplc="0C0A0003" w:tentative="1">
+      <w:start w:val="1"/>
+      <w:numFmt w:val="bullet"/>
+      <w:lvlText w:val="o"/>
+      <w:lvlJc w:val="left"/>
+      <w:pPr>
+        <w:ind w:left="3600" w:hanging="360"/>
+      </w:pPr>
+      <w:rPr>
+        <w:rFonts w:ascii="Courier New" w:hAnsi="Courier New" w:cs="Courier New" w:hint="default"/>
+      </w:rPr>
+    </w:lvl>
+    <w:lvl w:ilvl="5" w:tplc="0C0A0005" w:tentative="1">
+      <w:start w:val="1"/>
+      <w:numFmt w:val="bullet"/>
+      <w:lvlText w:val=""/>
+      <w:lvlJc w:val="left"/>
+      <w:pPr>
+        <w:ind w:left="4320" w:hanging="360"/>
+      </w:pPr>
+      <w:rPr>
+        <w:rFonts w:ascii="Wingdings" w:hAnsi="Wingdings" w:hint="default"/>
+      </w:rPr>
+    </w:lvl>
+    <w:lvl w:ilvl="6" w:tplc="0C0A0001" w:tentative="1">
+      <w:start w:val="1"/>
+      <w:numFmt w:val="bullet"/>
+      <w:lvlText w:val=""/>
+      <w:lvlJc w:val="left"/>
+      <w:pPr>
+        <w:ind w:left="5040" w:hanging="360"/>
+      </w:pPr>
+      <w:rPr>
+        <w:rFonts w:ascii="Symbol" w:hAnsi="Symbol" w:hint="default"/>
+      </w:rPr>
+    </w:lvl>
+    <w:lvl w:ilvl="7" w:tplc="0C0A0003" w:tentative="1">
+      <w:start w:val="1"/>
+      <w:numFmt w:val="bullet"/>
+      <w:lvlText w:val="o"/>
+      <w:lvlJc w:val="left"/>
+      <w:pPr>
+        <w:ind w:left="5760" w:hanging="360"/>
+      </w:pPr>
+      <w:rPr>
+        <w:rFonts w:ascii="Courier New" w:hAnsi="Courier New" w:cs="Courier New" w:hint="default"/>
+      </w:rPr>
+    </w:lvl>
+    <w:lvl w:ilvl="8" w:tplc="0C0A0005" w:tentative="1">
+      <w:start w:val="1"/>
+      <w:numFmt w:val="bullet"/>
+      <w:lvlText w:val=""/>
+      <w:lvlJc w:val="left"/>
+      <w:pPr>
+        <w:ind w:left="6480" w:hanging="360"/>
+      </w:pPr>
+      <w:rPr>
+        <w:rFonts w:ascii="Wingdings" w:hAnsi="Wingdings" w:hint="default"/>
+      </w:rPr>
+    </w:lvl>
+  </w:abstractNum>
+  <w:abstractNum w:abstractNumId="21" w15:restartNumberingAfterBreak="0">
     <w:nsid w:val="6B224A2D"/>
     <w:multiLevelType w:val="hybridMultilevel"/>
     <w:tmpl w:val="DCD454EE"/>
@@ -2712,7 +3791,7 @@
       </w:rPr>
     </w:lvl>
   </w:abstractNum>
-  <w:abstractNum w:abstractNumId="16" w15:restartNumberingAfterBreak="0">
+  <w:abstractNum w:abstractNumId="22" w15:restartNumberingAfterBreak="0">
     <w:nsid w:val="6CE964E2"/>
     <w:multiLevelType w:val="hybridMultilevel"/>
     <w:tmpl w:val="1E8C205C"/>
@@ -2825,7 +3904,7 @@
       </w:rPr>
     </w:lvl>
   </w:abstractNum>
-  <w:abstractNum w:abstractNumId="17" w15:restartNumberingAfterBreak="0">
+  <w:abstractNum w:abstractNumId="23" w15:restartNumberingAfterBreak="0">
     <w:nsid w:val="6E550B17"/>
     <w:multiLevelType w:val="hybridMultilevel"/>
     <w:tmpl w:val="68E45176"/>
@@ -2938,7 +4017,120 @@
       </w:rPr>
     </w:lvl>
   </w:abstractNum>
-  <w:abstractNum w:abstractNumId="18" w15:restartNumberingAfterBreak="0">
+  <w:abstractNum w:abstractNumId="24" w15:restartNumberingAfterBreak="0">
+    <w:nsid w:val="713D7ABD"/>
+    <w:multiLevelType w:val="hybridMultilevel"/>
+    <w:tmpl w:val="150CCD10"/>
+    <w:lvl w:ilvl="0" w:tplc="0C0A0001">
+      <w:start w:val="1"/>
+      <w:numFmt w:val="bullet"/>
+      <w:lvlText w:val=""/>
+      <w:lvlJc w:val="left"/>
+      <w:pPr>
+        <w:ind w:left="720" w:hanging="360"/>
+      </w:pPr>
+      <w:rPr>
+        <w:rFonts w:ascii="Symbol" w:hAnsi="Symbol" w:hint="default"/>
+      </w:rPr>
+    </w:lvl>
+    <w:lvl w:ilvl="1" w:tplc="0C0A0003" w:tentative="1">
+      <w:start w:val="1"/>
+      <w:numFmt w:val="bullet"/>
+      <w:lvlText w:val="o"/>
+      <w:lvlJc w:val="left"/>
+      <w:pPr>
+        <w:ind w:left="1440" w:hanging="360"/>
+      </w:pPr>
+      <w:rPr>
+        <w:rFonts w:ascii="Courier New" w:hAnsi="Courier New" w:cs="Courier New" w:hint="default"/>
+      </w:rPr>
+    </w:lvl>
+    <w:lvl w:ilvl="2" w:tplc="0C0A0005" w:tentative="1">
+      <w:start w:val="1"/>
+      <w:numFmt w:val="bullet"/>
+      <w:lvlText w:val=""/>
+      <w:lvlJc w:val="left"/>
+      <w:pPr>
+        <w:ind w:left="2160" w:hanging="360"/>
+      </w:pPr>
+      <w:rPr>
+        <w:rFonts w:ascii="Wingdings" w:hAnsi="Wingdings" w:hint="default"/>
+      </w:rPr>
+    </w:lvl>
+    <w:lvl w:ilvl="3" w:tplc="0C0A0001" w:tentative="1">
+      <w:start w:val="1"/>
+      <w:numFmt w:val="bullet"/>
+      <w:lvlText w:val=""/>
+      <w:lvlJc w:val="left"/>
+      <w:pPr>
+        <w:ind w:left="2880" w:hanging="360"/>
+      </w:pPr>
+      <w:rPr>
+        <w:rFonts w:ascii="Symbol" w:hAnsi="Symbol" w:hint="default"/>
+      </w:rPr>
+    </w:lvl>
+    <w:lvl w:ilvl="4" w:tplc="0C0A0003" w:tentative="1">
+      <w:start w:val="1"/>
+      <w:numFmt w:val="bullet"/>
+      <w:lvlText w:val="o"/>
+      <w:lvlJc w:val="left"/>
+      <w:pPr>
+        <w:ind w:left="3600" w:hanging="360"/>
+      </w:pPr>
+      <w:rPr>
+        <w:rFonts w:ascii="Courier New" w:hAnsi="Courier New" w:cs="Courier New" w:hint="default"/>
+      </w:rPr>
+    </w:lvl>
+    <w:lvl w:ilvl="5" w:tplc="0C0A0005" w:tentative="1">
+      <w:start w:val="1"/>
+      <w:numFmt w:val="bullet"/>
+      <w:lvlText w:val=""/>
+      <w:lvlJc w:val="left"/>
+      <w:pPr>
+        <w:ind w:left="4320" w:hanging="360"/>
+      </w:pPr>
+      <w:rPr>
+        <w:rFonts w:ascii="Wingdings" w:hAnsi="Wingdings" w:hint="default"/>
+      </w:rPr>
+    </w:lvl>
+    <w:lvl w:ilvl="6" w:tplc="0C0A0001" w:tentative="1">
+      <w:start w:val="1"/>
+      <w:numFmt w:val="bullet"/>
+      <w:lvlText w:val=""/>
+      <w:lvlJc w:val="left"/>
+      <w:pPr>
+        <w:ind w:left="5040" w:hanging="360"/>
+      </w:pPr>
+      <w:rPr>
+        <w:rFonts w:ascii="Symbol" w:hAnsi="Symbol" w:hint="default"/>
+      </w:rPr>
+    </w:lvl>
+    <w:lvl w:ilvl="7" w:tplc="0C0A0003" w:tentative="1">
+      <w:start w:val="1"/>
+      <w:numFmt w:val="bullet"/>
+      <w:lvlText w:val="o"/>
+      <w:lvlJc w:val="left"/>
+      <w:pPr>
+        <w:ind w:left="5760" w:hanging="360"/>
+      </w:pPr>
+      <w:rPr>
+        <w:rFonts w:ascii="Courier New" w:hAnsi="Courier New" w:cs="Courier New" w:hint="default"/>
+      </w:rPr>
+    </w:lvl>
+    <w:lvl w:ilvl="8" w:tplc="0C0A0005" w:tentative="1">
+      <w:start w:val="1"/>
+      <w:numFmt w:val="bullet"/>
+      <w:lvlText w:val=""/>
+      <w:lvlJc w:val="left"/>
+      <w:pPr>
+        <w:ind w:left="6480" w:hanging="360"/>
+      </w:pPr>
+      <w:rPr>
+        <w:rFonts w:ascii="Wingdings" w:hAnsi="Wingdings" w:hint="default"/>
+      </w:rPr>
+    </w:lvl>
+  </w:abstractNum>
+  <w:abstractNum w:abstractNumId="25" w15:restartNumberingAfterBreak="0">
     <w:nsid w:val="776245AD"/>
     <w:multiLevelType w:val="hybridMultilevel"/>
     <w:tmpl w:val="92C87B5C"/>
@@ -3039,6 +4231,232 @@
       </w:rPr>
     </w:lvl>
     <w:lvl w:ilvl="8" w:tplc="2C0A0005" w:tentative="1">
+      <w:start w:val="1"/>
+      <w:numFmt w:val="bullet"/>
+      <w:lvlText w:val=""/>
+      <w:lvlJc w:val="left"/>
+      <w:pPr>
+        <w:ind w:left="6480" w:hanging="360"/>
+      </w:pPr>
+      <w:rPr>
+        <w:rFonts w:ascii="Wingdings" w:hAnsi="Wingdings" w:hint="default"/>
+      </w:rPr>
+    </w:lvl>
+  </w:abstractNum>
+  <w:abstractNum w:abstractNumId="26" w15:restartNumberingAfterBreak="0">
+    <w:nsid w:val="79DB2607"/>
+    <w:multiLevelType w:val="hybridMultilevel"/>
+    <w:tmpl w:val="3B523230"/>
+    <w:lvl w:ilvl="0" w:tplc="0C0A0001">
+      <w:start w:val="1"/>
+      <w:numFmt w:val="bullet"/>
+      <w:lvlText w:val=""/>
+      <w:lvlJc w:val="left"/>
+      <w:pPr>
+        <w:ind w:left="720" w:hanging="360"/>
+      </w:pPr>
+      <w:rPr>
+        <w:rFonts w:ascii="Symbol" w:hAnsi="Symbol" w:hint="default"/>
+      </w:rPr>
+    </w:lvl>
+    <w:lvl w:ilvl="1" w:tplc="0C0A0003" w:tentative="1">
+      <w:start w:val="1"/>
+      <w:numFmt w:val="bullet"/>
+      <w:lvlText w:val="o"/>
+      <w:lvlJc w:val="left"/>
+      <w:pPr>
+        <w:ind w:left="1440" w:hanging="360"/>
+      </w:pPr>
+      <w:rPr>
+        <w:rFonts w:ascii="Courier New" w:hAnsi="Courier New" w:cs="Courier New" w:hint="default"/>
+      </w:rPr>
+    </w:lvl>
+    <w:lvl w:ilvl="2" w:tplc="0C0A0005" w:tentative="1">
+      <w:start w:val="1"/>
+      <w:numFmt w:val="bullet"/>
+      <w:lvlText w:val=""/>
+      <w:lvlJc w:val="left"/>
+      <w:pPr>
+        <w:ind w:left="2160" w:hanging="360"/>
+      </w:pPr>
+      <w:rPr>
+        <w:rFonts w:ascii="Wingdings" w:hAnsi="Wingdings" w:hint="default"/>
+      </w:rPr>
+    </w:lvl>
+    <w:lvl w:ilvl="3" w:tplc="0C0A0001" w:tentative="1">
+      <w:start w:val="1"/>
+      <w:numFmt w:val="bullet"/>
+      <w:lvlText w:val=""/>
+      <w:lvlJc w:val="left"/>
+      <w:pPr>
+        <w:ind w:left="2880" w:hanging="360"/>
+      </w:pPr>
+      <w:rPr>
+        <w:rFonts w:ascii="Symbol" w:hAnsi="Symbol" w:hint="default"/>
+      </w:rPr>
+    </w:lvl>
+    <w:lvl w:ilvl="4" w:tplc="0C0A0003" w:tentative="1">
+      <w:start w:val="1"/>
+      <w:numFmt w:val="bullet"/>
+      <w:lvlText w:val="o"/>
+      <w:lvlJc w:val="left"/>
+      <w:pPr>
+        <w:ind w:left="3600" w:hanging="360"/>
+      </w:pPr>
+      <w:rPr>
+        <w:rFonts w:ascii="Courier New" w:hAnsi="Courier New" w:cs="Courier New" w:hint="default"/>
+      </w:rPr>
+    </w:lvl>
+    <w:lvl w:ilvl="5" w:tplc="0C0A0005" w:tentative="1">
+      <w:start w:val="1"/>
+      <w:numFmt w:val="bullet"/>
+      <w:lvlText w:val=""/>
+      <w:lvlJc w:val="left"/>
+      <w:pPr>
+        <w:ind w:left="4320" w:hanging="360"/>
+      </w:pPr>
+      <w:rPr>
+        <w:rFonts w:ascii="Wingdings" w:hAnsi="Wingdings" w:hint="default"/>
+      </w:rPr>
+    </w:lvl>
+    <w:lvl w:ilvl="6" w:tplc="0C0A0001" w:tentative="1">
+      <w:start w:val="1"/>
+      <w:numFmt w:val="bullet"/>
+      <w:lvlText w:val=""/>
+      <w:lvlJc w:val="left"/>
+      <w:pPr>
+        <w:ind w:left="5040" w:hanging="360"/>
+      </w:pPr>
+      <w:rPr>
+        <w:rFonts w:ascii="Symbol" w:hAnsi="Symbol" w:hint="default"/>
+      </w:rPr>
+    </w:lvl>
+    <w:lvl w:ilvl="7" w:tplc="0C0A0003" w:tentative="1">
+      <w:start w:val="1"/>
+      <w:numFmt w:val="bullet"/>
+      <w:lvlText w:val="o"/>
+      <w:lvlJc w:val="left"/>
+      <w:pPr>
+        <w:ind w:left="5760" w:hanging="360"/>
+      </w:pPr>
+      <w:rPr>
+        <w:rFonts w:ascii="Courier New" w:hAnsi="Courier New" w:cs="Courier New" w:hint="default"/>
+      </w:rPr>
+    </w:lvl>
+    <w:lvl w:ilvl="8" w:tplc="0C0A0005" w:tentative="1">
+      <w:start w:val="1"/>
+      <w:numFmt w:val="bullet"/>
+      <w:lvlText w:val=""/>
+      <w:lvlJc w:val="left"/>
+      <w:pPr>
+        <w:ind w:left="6480" w:hanging="360"/>
+      </w:pPr>
+      <w:rPr>
+        <w:rFonts w:ascii="Wingdings" w:hAnsi="Wingdings" w:hint="default"/>
+      </w:rPr>
+    </w:lvl>
+  </w:abstractNum>
+  <w:abstractNum w:abstractNumId="27" w15:restartNumberingAfterBreak="0">
+    <w:nsid w:val="7BA0736F"/>
+    <w:multiLevelType w:val="hybridMultilevel"/>
+    <w:tmpl w:val="93D6E02A"/>
+    <w:lvl w:ilvl="0" w:tplc="0C0A0001">
+      <w:start w:val="1"/>
+      <w:numFmt w:val="bullet"/>
+      <w:lvlText w:val=""/>
+      <w:lvlJc w:val="left"/>
+      <w:pPr>
+        <w:ind w:left="720" w:hanging="360"/>
+      </w:pPr>
+      <w:rPr>
+        <w:rFonts w:ascii="Symbol" w:hAnsi="Symbol" w:hint="default"/>
+      </w:rPr>
+    </w:lvl>
+    <w:lvl w:ilvl="1" w:tplc="0C0A0003" w:tentative="1">
+      <w:start w:val="1"/>
+      <w:numFmt w:val="bullet"/>
+      <w:lvlText w:val="o"/>
+      <w:lvlJc w:val="left"/>
+      <w:pPr>
+        <w:ind w:left="1440" w:hanging="360"/>
+      </w:pPr>
+      <w:rPr>
+        <w:rFonts w:ascii="Courier New" w:hAnsi="Courier New" w:cs="Courier New" w:hint="default"/>
+      </w:rPr>
+    </w:lvl>
+    <w:lvl w:ilvl="2" w:tplc="0C0A0005" w:tentative="1">
+      <w:start w:val="1"/>
+      <w:numFmt w:val="bullet"/>
+      <w:lvlText w:val=""/>
+      <w:lvlJc w:val="left"/>
+      <w:pPr>
+        <w:ind w:left="2160" w:hanging="360"/>
+      </w:pPr>
+      <w:rPr>
+        <w:rFonts w:ascii="Wingdings" w:hAnsi="Wingdings" w:hint="default"/>
+      </w:rPr>
+    </w:lvl>
+    <w:lvl w:ilvl="3" w:tplc="0C0A0001" w:tentative="1">
+      <w:start w:val="1"/>
+      <w:numFmt w:val="bullet"/>
+      <w:lvlText w:val=""/>
+      <w:lvlJc w:val="left"/>
+      <w:pPr>
+        <w:ind w:left="2880" w:hanging="360"/>
+      </w:pPr>
+      <w:rPr>
+        <w:rFonts w:ascii="Symbol" w:hAnsi="Symbol" w:hint="default"/>
+      </w:rPr>
+    </w:lvl>
+    <w:lvl w:ilvl="4" w:tplc="0C0A0003" w:tentative="1">
+      <w:start w:val="1"/>
+      <w:numFmt w:val="bullet"/>
+      <w:lvlText w:val="o"/>
+      <w:lvlJc w:val="left"/>
+      <w:pPr>
+        <w:ind w:left="3600" w:hanging="360"/>
+      </w:pPr>
+      <w:rPr>
+        <w:rFonts w:ascii="Courier New" w:hAnsi="Courier New" w:cs="Courier New" w:hint="default"/>
+      </w:rPr>
+    </w:lvl>
+    <w:lvl w:ilvl="5" w:tplc="0C0A0005" w:tentative="1">
+      <w:start w:val="1"/>
+      <w:numFmt w:val="bullet"/>
+      <w:lvlText w:val=""/>
+      <w:lvlJc w:val="left"/>
+      <w:pPr>
+        <w:ind w:left="4320" w:hanging="360"/>
+      </w:pPr>
+      <w:rPr>
+        <w:rFonts w:ascii="Wingdings" w:hAnsi="Wingdings" w:hint="default"/>
+      </w:rPr>
+    </w:lvl>
+    <w:lvl w:ilvl="6" w:tplc="0C0A0001" w:tentative="1">
+      <w:start w:val="1"/>
+      <w:numFmt w:val="bullet"/>
+      <w:lvlText w:val=""/>
+      <w:lvlJc w:val="left"/>
+      <w:pPr>
+        <w:ind w:left="5040" w:hanging="360"/>
+      </w:pPr>
+      <w:rPr>
+        <w:rFonts w:ascii="Symbol" w:hAnsi="Symbol" w:hint="default"/>
+      </w:rPr>
+    </w:lvl>
+    <w:lvl w:ilvl="7" w:tplc="0C0A0003" w:tentative="1">
+      <w:start w:val="1"/>
+      <w:numFmt w:val="bullet"/>
+      <w:lvlText w:val="o"/>
+      <w:lvlJc w:val="left"/>
+      <w:pPr>
+        <w:ind w:left="5760" w:hanging="360"/>
+      </w:pPr>
+      <w:rPr>
+        <w:rFonts w:ascii="Courier New" w:hAnsi="Courier New" w:cs="Courier New" w:hint="default"/>
+      </w:rPr>
+    </w:lvl>
+    <w:lvl w:ilvl="8" w:tplc="0C0A0005" w:tentative="1">
       <w:start w:val="1"/>
       <w:numFmt w:val="bullet"/>
       <w:lvlText w:val=""/>
@@ -3055,65 +4473,92 @@
     <w:abstractNumId w:val="2"/>
   </w:num>
   <w:num w:numId="2">
-    <w:abstractNumId w:val="7"/>
+    <w:abstractNumId w:val="8"/>
   </w:num>
   <w:num w:numId="3">
-    <w:abstractNumId w:val="13"/>
+    <w:abstractNumId w:val="16"/>
   </w:num>
   <w:num w:numId="4">
     <w:abstractNumId w:val="0"/>
   </w:num>
   <w:num w:numId="5">
-    <w:abstractNumId w:val="10"/>
+    <w:abstractNumId w:val="11"/>
   </w:num>
   <w:num w:numId="6">
-    <w:abstractNumId w:val="15"/>
+    <w:abstractNumId w:val="21"/>
   </w:num>
   <w:num w:numId="7">
-    <w:abstractNumId w:val="11"/>
+    <w:abstractNumId w:val="12"/>
   </w:num>
   <w:num w:numId="8">
-    <w:abstractNumId w:val="16"/>
+    <w:abstractNumId w:val="22"/>
   </w:num>
   <w:num w:numId="9">
-    <w:abstractNumId w:val="17"/>
+    <w:abstractNumId w:val="23"/>
   </w:num>
   <w:num w:numId="10">
-    <w:abstractNumId w:val="14"/>
+    <w:abstractNumId w:val="18"/>
   </w:num>
   <w:num w:numId="11">
-    <w:abstractNumId w:val="5"/>
+    <w:abstractNumId w:val="6"/>
   </w:num>
   <w:num w:numId="12">
-    <w:abstractNumId w:val="8"/>
+    <w:abstractNumId w:val="9"/>
   </w:num>
   <w:num w:numId="13">
-    <w:abstractNumId w:val="18"/>
+    <w:abstractNumId w:val="25"/>
   </w:num>
   <w:num w:numId="14">
-    <w:abstractNumId w:val="9"/>
+    <w:abstractNumId w:val="10"/>
   </w:num>
   <w:num w:numId="15">
     <w:abstractNumId w:val="3"/>
   </w:num>
   <w:num w:numId="16">
-    <w:abstractNumId w:val="4"/>
+    <w:abstractNumId w:val="5"/>
   </w:num>
   <w:num w:numId="17">
     <w:abstractNumId w:val="1"/>
   </w:num>
   <w:num w:numId="18">
-    <w:abstractNumId w:val="12"/>
+    <w:abstractNumId w:val="14"/>
   </w:num>
   <w:num w:numId="19">
-    <w:abstractNumId w:val="6"/>
+    <w:abstractNumId w:val="7"/>
+  </w:num>
+  <w:num w:numId="20">
+    <w:abstractNumId w:val="19"/>
+  </w:num>
+  <w:num w:numId="21">
+    <w:abstractNumId w:val="27"/>
+  </w:num>
+  <w:num w:numId="22">
+    <w:abstractNumId w:val="17"/>
+  </w:num>
+  <w:num w:numId="23">
+    <w:abstractNumId w:val="4"/>
+  </w:num>
+  <w:num w:numId="24">
+    <w:abstractNumId w:val="15"/>
+  </w:num>
+  <w:num w:numId="25">
+    <w:abstractNumId w:val="20"/>
+  </w:num>
+  <w:num w:numId="26">
+    <w:abstractNumId w:val="24"/>
+  </w:num>
+  <w:num w:numId="27">
+    <w:abstractNumId w:val="13"/>
+  </w:num>
+  <w:num w:numId="28">
+    <w:abstractNumId w:val="26"/>
   </w:num>
   <w:numIdMacAtCleanup w:val="10"/>
 </w:numbering>
 </file>
 
 <file path=word/styles.xml><?xml version="1.0" encoding="utf-8"?>
-<w:styles xmlns:mc="http://schemas.openxmlformats.org/markup-compatibility/2006" xmlns:r="http://schemas.openxmlformats.org/officeDocument/2006/relationships" xmlns:w="http://schemas.openxmlformats.org/wordprocessingml/2006/main" xmlns:w14="http://schemas.microsoft.com/office/word/2010/wordml" xmlns:w15="http://schemas.microsoft.com/office/word/2012/wordml" xmlns:w16cid="http://schemas.microsoft.com/office/word/2016/wordml/cid" xmlns:w16se="http://schemas.microsoft.com/office/word/2015/wordml/symex" mc:Ignorable="w14 w15 w16se w16cid">
+<w:styles xmlns:mc="http://schemas.openxmlformats.org/markup-compatibility/2006" xmlns:r="http://schemas.openxmlformats.org/officeDocument/2006/relationships" xmlns:w="http://schemas.openxmlformats.org/wordprocessingml/2006/main" xmlns:w14="http://schemas.microsoft.com/office/word/2010/wordml" xmlns:w15="http://schemas.microsoft.com/office/word/2012/wordml" xmlns:w16se="http://schemas.microsoft.com/office/word/2015/wordml/symex" mc:Ignorable="w14 w15 w16se">
   <w:docDefaults>
     <w:rPrDefault>
       <w:rPr>
@@ -3129,7 +4574,7 @@
       </w:pPr>
     </w:pPrDefault>
   </w:docDefaults>
-  <w:latentStyles w:defLockedState="0" w:defUIPriority="99" w:defSemiHidden="0" w:defUnhideWhenUsed="0" w:defQFormat="0" w:count="375">
+  <w:latentStyles w:defLockedState="0" w:defUIPriority="99" w:defSemiHidden="0" w:defUnhideWhenUsed="0" w:defQFormat="0" w:count="371">
     <w:lsdException w:name="Normal" w:uiPriority="0" w:qFormat="1"/>
     <w:lsdException w:name="heading 1" w:uiPriority="9" w:qFormat="1"/>
     <w:lsdException w:name="heading 2" w:semiHidden="1" w:uiPriority="9" w:unhideWhenUsed="1" w:qFormat="1"/>
@@ -3501,10 +4946,6 @@
     <w:lsdException w:name="List Table 5 Dark Accent 6" w:uiPriority="50"/>
     <w:lsdException w:name="List Table 6 Colorful Accent 6" w:uiPriority="51"/>
     <w:lsdException w:name="List Table 7 Colorful Accent 6" w:uiPriority="52"/>
-    <w:lsdException w:name="Mention" w:semiHidden="1" w:unhideWhenUsed="1"/>
-    <w:lsdException w:name="Smart Hyperlink" w:semiHidden="1" w:unhideWhenUsed="1"/>
-    <w:lsdException w:name="Hashtag" w:semiHidden="1" w:unhideWhenUsed="1"/>
-    <w:lsdException w:name="Unresolved Mention" w:semiHidden="1" w:unhideWhenUsed="1"/>
   </w:latentStyles>
   <w:style w:type="paragraph" w:default="1" w:styleId="Normal">
     <w:name w:val="Normal"/>

</xml_diff>